<commit_message>
//informe y accessRules SiteController q no hacen mucho
</commit_message>
<xml_diff>
--- a/Informes/base de datos.docx
+++ b/Informes/base de datos.docx
@@ -112,84 +112,88 @@
       </w:r>
     </w:p>
     <w:p>
-      <w:r>
-        <w:t>Vistas del sitio: son las vistas que no tienen un</w:t>
+      <w:pPr>
+        <w:rPr>
+          <w:u w:val="single"/>
+        </w:rPr>
+      </w:pPr>
+      <w:r>
+        <w:t xml:space="preserve">Vistas complejas: son las vistas que se componen de otras vistas y a su vez utilizan </w:t>
+      </w:r>
+      <w:proofErr w:type="spellStart"/>
+      <w:proofErr w:type="gramStart"/>
+      <w:r>
+        <w:t>mas</w:t>
+      </w:r>
+      <w:proofErr w:type="spellEnd"/>
+      <w:proofErr w:type="gramEnd"/>
+      <w:r>
+        <w:t xml:space="preserve"> de un controlador y modelo.</w:t>
+      </w:r>
+      <w:r>
+        <w:br/>
+      </w:r>
+      <w:proofErr w:type="spellStart"/>
+      <w:r>
+        <w:t>login</w:t>
+      </w:r>
+      <w:proofErr w:type="spellEnd"/>
+      <w:r>
+        <w:t>,</w:t>
       </w:r>
       <w:r>
         <w:t xml:space="preserve"> </w:t>
       </w:r>
-      <w:r>
-        <w:t xml:space="preserve">solo </w:t>
-      </w:r>
-      <w:r>
-        <w:t>modelo</w:t>
-      </w:r>
-      <w:r>
-        <w:t xml:space="preserve"> y controlador</w:t>
-      </w:r>
-      <w:r>
-        <w:t xml:space="preserve"> asociado. </w:t>
-      </w:r>
-      <w:r>
-        <w:br/>
-      </w:r>
-      <w:proofErr w:type="spellStart"/>
+      <w:proofErr w:type="spellStart"/>
+      <w:r>
+        <w:t>search</w:t>
+      </w:r>
+      <w:proofErr w:type="spellEnd"/>
+      <w:r>
+        <w:t xml:space="preserve">, </w:t>
+      </w:r>
+      <w:proofErr w:type="spellStart"/>
+      <w:r>
+        <w:t>map</w:t>
+      </w:r>
+      <w:proofErr w:type="spellEnd"/>
+    </w:p>
+    <w:p>
+      <w:r>
+        <w:t>Vistas</w:t>
+      </w:r>
+      <w:r>
+        <w:t xml:space="preserve"> simples:</w:t>
+      </w:r>
+      <w:r>
+        <w:t xml:space="preserve"> </w:t>
+      </w:r>
+      <w:r>
+        <w:t>de</w:t>
+      </w:r>
+      <w:r>
+        <w:t xml:space="preserve"> ABM (Alta Baja Modificación). </w:t>
+      </w:r>
+      <w:r>
+        <w:t xml:space="preserve">Son las vistas que están asociadas a un modelo y un controlador y se utilizan para </w:t>
+      </w:r>
+      <w:r>
+        <w:t>Obtener, Actualizar y Borrar</w:t>
+      </w:r>
+      <w:r>
+        <w:t xml:space="preserve"> el modelo </w:t>
+      </w:r>
       <w:proofErr w:type="gramStart"/>
       <w:r>
-        <w:t>login</w:t>
-      </w:r>
-      <w:proofErr w:type="spellEnd"/>
+        <w:t>asociado</w:t>
+      </w:r>
+      <w:r>
+        <w:t xml:space="preserve"> </w:t>
+      </w:r>
+      <w:r>
+        <w:t>.</w:t>
+      </w:r>
       <w:proofErr w:type="gramEnd"/>
-      <w:r>
-        <w:t>,</w:t>
-      </w:r>
-      <w:r>
-        <w:t xml:space="preserve"> </w:t>
-      </w:r>
-      <w:proofErr w:type="spellStart"/>
-      <w:r>
-        <w:t>search</w:t>
-      </w:r>
-      <w:proofErr w:type="spellEnd"/>
-      <w:r>
-        <w:t xml:space="preserve">, </w:t>
-      </w:r>
-      <w:proofErr w:type="spellStart"/>
-      <w:r>
-        <w:t>map</w:t>
-      </w:r>
-      <w:proofErr w:type="spellEnd"/>
-      <w:r>
-        <w:t>.</w:t>
-      </w:r>
-    </w:p>
-    <w:p>
-      <w:r>
-        <w:t xml:space="preserve">Vistas </w:t>
-      </w:r>
-      <w:r>
-        <w:t>de ABM (Alta Baja Modificación)</w:t>
-      </w:r>
-      <w:proofErr w:type="gramStart"/>
-      <w:r>
-        <w:t>:  Son</w:t>
-      </w:r>
-      <w:proofErr w:type="gramEnd"/>
-      <w:r>
-        <w:t xml:space="preserve"> las vistas que están asociadas a un modelo y un controlador y se utilizan para </w:t>
-      </w:r>
-      <w:r>
-        <w:t>Obtener, Actualizar y Borrar</w:t>
-      </w:r>
-      <w:r>
-        <w:t xml:space="preserve"> el modelo asociado</w:t>
-      </w:r>
-      <w:r>
-        <w:t xml:space="preserve"> </w:t>
-      </w:r>
-      <w:r>
-        <w:t>.</w:t>
-      </w:r>
     </w:p>
     <w:p>
       <w:pPr>
@@ -366,6 +370,7 @@
     <w:p/>
     <w:p>
       <w:r>
+        <w:lastRenderedPageBreak/>
         <w:t>Los usuarios realizan pedidos por un controlador y acción en términos de ruta. Una ruta se encuentra formada por la concatenación de un ID de controlador y un ID de acción separados por una barra. Por ejemplo la ruta post/</w:t>
       </w:r>
       <w:proofErr w:type="spellStart"/>
@@ -413,12 +418,11 @@
           <w:noProof/>
           <w:lang w:val="en-US"/>
         </w:rPr>
-        <w:lastRenderedPageBreak/>
         <w:drawing>
           <wp:inline distT="0" distB="0" distL="0" distR="0">
-            <wp:extent cx="5943600" cy="7696200"/>
+            <wp:extent cx="5943600" cy="4953000"/>
             <wp:effectExtent l="19050" t="0" r="0" b="0"/>
-            <wp:docPr id="2" name="Imagen 1" descr="C:\Users\Jorge\Desktop\compartida\controllers.png"/>
+            <wp:docPr id="3" name="Imagen 1" descr="C:\Users\Jorge\Desktop\PlaceOn\Informes\imagenes\controllers1.png"/>
             <wp:cNvGraphicFramePr>
               <a:graphicFrameLocks xmlns:a="http://schemas.openxmlformats.org/drawingml/2006/main" noChangeAspect="1"/>
             </wp:cNvGraphicFramePr>
@@ -426,7 +430,7 @@
               <a:graphicData uri="http://schemas.openxmlformats.org/drawingml/2006/picture">
                 <pic:pic xmlns:pic="http://schemas.openxmlformats.org/drawingml/2006/picture">
                   <pic:nvPicPr>
-                    <pic:cNvPr id="0" name="Picture 1" descr="C:\Users\Jorge\Desktop\compartida\controllers.png"/>
+                    <pic:cNvPr id="0" name="Picture 1" descr="C:\Users\Jorge\Desktop\PlaceOn\Informes\imagenes\controllers1.png"/>
                     <pic:cNvPicPr>
                       <a:picLocks noChangeAspect="1" noChangeArrowheads="1"/>
                     </pic:cNvPicPr>
@@ -441,7 +445,7 @@
                   <pic:spPr bwMode="auto">
                     <a:xfrm>
                       <a:off x="0" y="0"/>
-                      <a:ext cx="5943600" cy="7696200"/>
+                      <a:ext cx="5943600" cy="4953000"/>
                     </a:xfrm>
                     <a:prstGeom prst="rect">
                       <a:avLst/>
@@ -475,222 +479,2234 @@
         <w:rPr>
           <w:b/>
         </w:rPr>
+        <w:t>Explicacion</w:t>
+      </w:r>
+      <w:proofErr w:type="spellEnd"/>
+      <w:r>
+        <w:rPr>
+          <w:b/>
+        </w:rPr>
+        <w:t xml:space="preserve"> </w:t>
+      </w:r>
+      <w:proofErr w:type="spellStart"/>
+      <w:r>
+        <w:rPr>
+          <w:b/>
+        </w:rPr>
+        <w:t>Metodos</w:t>
+      </w:r>
+      <w:proofErr w:type="spellEnd"/>
+    </w:p>
+    <w:p>
+      <w:proofErr w:type="spellStart"/>
+      <w:r>
+        <w:t>Actions</w:t>
+      </w:r>
+      <w:proofErr w:type="spellEnd"/>
+      <w:r>
+        <w:t xml:space="preserve"> </w:t>
+      </w:r>
+      <w:proofErr w:type="spellStart"/>
+      <w:r>
+        <w:t>get</w:t>
+      </w:r>
+      <w:proofErr w:type="spellEnd"/>
+      <w:r>
+        <w:t xml:space="preserve">, </w:t>
+      </w:r>
+      <w:proofErr w:type="spellStart"/>
+      <w:r>
+        <w:t>update</w:t>
+      </w:r>
+      <w:proofErr w:type="spellEnd"/>
+      <w:r>
+        <w:t xml:space="preserve">, </w:t>
+      </w:r>
+      <w:proofErr w:type="spellStart"/>
+      <w:r>
+        <w:t>delete</w:t>
+      </w:r>
+      <w:proofErr w:type="spellEnd"/>
+      <w:r>
+        <w:t xml:space="preserve">, </w:t>
+      </w:r>
+      <w:proofErr w:type="spellStart"/>
+      <w:r>
+        <w:t>save</w:t>
+      </w:r>
+      <w:proofErr w:type="spellEnd"/>
+    </w:p>
+    <w:p>
+      <w:r>
+        <w:t xml:space="preserve">Como se ve detallado, cada controlador define el </w:t>
+      </w:r>
+      <w:r>
+        <w:t>CRUD</w:t>
+      </w:r>
+      <w:proofErr w:type="gramStart"/>
+      <w:r>
+        <w:t>(</w:t>
+      </w:r>
+      <w:r>
+        <w:t xml:space="preserve"> es</w:t>
+      </w:r>
+      <w:proofErr w:type="gramEnd"/>
+      <w:r>
+        <w:t xml:space="preserve"> el acrónimo de Crear, Obtener, Actualizar y Borrar (del original en inglés: </w:t>
+      </w:r>
+      <w:proofErr w:type="spellStart"/>
+      <w:r>
+        <w:t>Create</w:t>
+      </w:r>
+      <w:proofErr w:type="spellEnd"/>
+      <w:r>
+        <w:t xml:space="preserve">, </w:t>
+      </w:r>
+      <w:proofErr w:type="spellStart"/>
+      <w:r>
+        <w:t>Read</w:t>
+      </w:r>
+      <w:proofErr w:type="spellEnd"/>
+      <w:r>
+        <w:t xml:space="preserve">, </w:t>
+      </w:r>
+      <w:proofErr w:type="spellStart"/>
+      <w:r>
+        <w:t>Update</w:t>
+      </w:r>
+      <w:proofErr w:type="spellEnd"/>
+      <w:r>
+        <w:t xml:space="preserve"> and </w:t>
+      </w:r>
+      <w:proofErr w:type="spellStart"/>
+      <w:r>
+        <w:t>Delete</w:t>
+      </w:r>
+      <w:proofErr w:type="spellEnd"/>
+      <w:r>
+        <w:t>).</w:t>
+      </w:r>
+      <w:r>
+        <w:t xml:space="preserve">) de cada modelo. </w:t>
+      </w:r>
+      <w:r>
+        <w:t>Se usa para referirse a las funciones básicas en bases de datos o la capa de persistencia en un software.</w:t>
+      </w:r>
+      <w:r>
+        <w:t xml:space="preserve"> </w:t>
+      </w:r>
+      <w:proofErr w:type="spellStart"/>
+      <w:r>
+        <w:t>Ademas</w:t>
+      </w:r>
+      <w:proofErr w:type="spellEnd"/>
+      <w:r>
+        <w:t xml:space="preserve"> le agregamos </w:t>
+      </w:r>
+      <w:r>
         <w:lastRenderedPageBreak/>
-        <w:t>Explicacion</w:t>
-      </w:r>
-      <w:proofErr w:type="spellEnd"/>
-      <w:r>
-        <w:rPr>
+        <w:t>algunas funcionalidades como obtener o guardar todos los registros dados de un modelo (</w:t>
+      </w:r>
+      <w:proofErr w:type="spellStart"/>
+      <w:r>
+        <w:t>getAll</w:t>
+      </w:r>
+      <w:proofErr w:type="spellEnd"/>
+      <w:r>
+        <w:t xml:space="preserve">, </w:t>
+      </w:r>
+      <w:proofErr w:type="spellStart"/>
+      <w:r>
+        <w:t>saveAll</w:t>
+      </w:r>
+      <w:proofErr w:type="spellEnd"/>
+      <w:r>
+        <w:t>).</w:t>
+      </w:r>
+    </w:p>
+    <w:p>
+      <w:proofErr w:type="spellStart"/>
+      <w:proofErr w:type="gramStart"/>
+      <w:r>
+        <w:t>actionIndex</w:t>
+      </w:r>
+      <w:proofErr w:type="spellEnd"/>
+      <w:proofErr w:type="gramEnd"/>
+      <w:r>
+        <w:t xml:space="preserve">: </w:t>
+      </w:r>
+      <w:r>
+        <w:t xml:space="preserve">Se </w:t>
+      </w:r>
+      <w:proofErr w:type="spellStart"/>
+      <w:r>
+        <w:t>utiiza</w:t>
+      </w:r>
+      <w:proofErr w:type="spellEnd"/>
+      <w:r>
+        <w:t xml:space="preserve"> para listar todos los elementos de un modelo particular.</w:t>
+      </w:r>
+      <w:r>
+        <w:br/>
+      </w:r>
+      <w:r>
+        <w:br/>
+      </w:r>
+      <w:proofErr w:type="spellStart"/>
+      <w:proofErr w:type="gramStart"/>
+      <w:r>
+        <w:t>actionAdmin</w:t>
+      </w:r>
+      <w:proofErr w:type="spellEnd"/>
+      <w:proofErr w:type="gramEnd"/>
+      <w:r>
+        <w:t xml:space="preserve">: </w:t>
+      </w:r>
+      <w:proofErr w:type="spellStart"/>
+      <w:r>
+        <w:t>Metodo</w:t>
+      </w:r>
+      <w:proofErr w:type="spellEnd"/>
+      <w:r>
+        <w:t xml:space="preserve"> que se utiliza para definir un comportamiento particular si el usuario con privilegios de Administrador esta </w:t>
+      </w:r>
+      <w:proofErr w:type="spellStart"/>
+      <w:r>
+        <w:t>logueado</w:t>
+      </w:r>
+      <w:proofErr w:type="spellEnd"/>
+      <w:r>
+        <w:t>.</w:t>
+      </w:r>
+    </w:p>
+    <w:p>
+      <w:proofErr w:type="spellStart"/>
+      <w:proofErr w:type="gramStart"/>
+      <w:r>
+        <w:t>loadModel</w:t>
+      </w:r>
+      <w:proofErr w:type="spellEnd"/>
+      <w:proofErr w:type="gramEnd"/>
+      <w:r>
+        <w:t xml:space="preserve">: </w:t>
+      </w:r>
+      <w:r>
+        <w:t>Se utiliza para cargar el modelo asociado al controlador.</w:t>
+      </w:r>
+    </w:p>
+    <w:p>
+      <w:proofErr w:type="spellStart"/>
+      <w:proofErr w:type="gramStart"/>
+      <w:r>
+        <w:t>performAjaxValidation</w:t>
+      </w:r>
+      <w:proofErr w:type="spellEnd"/>
+      <w:proofErr w:type="gramEnd"/>
+      <w:r>
+        <w:t xml:space="preserve">: Posibilita realizar validación AJAX de un </w:t>
+      </w:r>
+      <w:proofErr w:type="spellStart"/>
+      <w:r>
+        <w:t>form</w:t>
+      </w:r>
+      <w:proofErr w:type="spellEnd"/>
+      <w:r>
+        <w:t xml:space="preserve"> sobre un modelo dado.</w:t>
+      </w:r>
+    </w:p>
+    <w:p>
+      <w:proofErr w:type="spellStart"/>
+      <w:proofErr w:type="gramStart"/>
+      <w:r>
+        <w:t>accessRules</w:t>
+      </w:r>
+      <w:proofErr w:type="spellEnd"/>
+      <w:proofErr w:type="gramEnd"/>
+      <w:r>
+        <w:t>: Define los permisos de cada tipo de usuario a acciones del controlador.</w:t>
+      </w:r>
+    </w:p>
+    <w:p>
+      <w:r>
+        <w:t xml:space="preserve">Ejemplo controlador </w:t>
+      </w:r>
+      <w:proofErr w:type="spellStart"/>
+      <w:r>
+        <w:t>site</w:t>
+      </w:r>
+      <w:proofErr w:type="spellEnd"/>
+      <w:r>
+        <w:t xml:space="preserve"> </w:t>
+      </w:r>
+    </w:p>
+    <w:p>
+      <w:pPr>
+        <w:pStyle w:val="HTMLconformatoprevio"/>
+        <w:pBdr>
+          <w:top w:val="single" w:sz="6" w:space="12" w:color="EEEEEE"/>
+          <w:bottom w:val="single" w:sz="6" w:space="12" w:color="EEEEEE"/>
+        </w:pBdr>
+        <w:shd w:val="clear" w:color="auto" w:fill="FCFCFC"/>
+        <w:textAlignment w:val="baseline"/>
+        <w:rPr>
+          <w:rFonts w:ascii="Consolas" w:hAnsi="Consolas" w:cs="Consolas"/>
+          <w:color w:val="808080"/>
+        </w:rPr>
+      </w:pPr>
+      <w:proofErr w:type="spellStart"/>
+      <w:proofErr w:type="gramStart"/>
+      <w:r>
+        <w:rPr>
+          <w:rStyle w:val="hl-reserved"/>
+          <w:rFonts w:ascii="Consolas" w:hAnsi="Consolas" w:cs="Consolas"/>
           <w:b/>
+          <w:bCs/>
+          <w:color w:val="000000"/>
+          <w:bdr w:val="none" w:sz="0" w:space="0" w:color="auto" w:frame="1"/>
+        </w:rPr>
+        <w:t>public</w:t>
+      </w:r>
+      <w:proofErr w:type="spellEnd"/>
+      <w:proofErr w:type="gramEnd"/>
+      <w:r>
+        <w:rPr>
+          <w:rFonts w:ascii="Consolas" w:hAnsi="Consolas" w:cs="Consolas"/>
+          <w:color w:val="808080"/>
         </w:rPr>
         <w:t xml:space="preserve"> </w:t>
       </w:r>
       <w:proofErr w:type="spellStart"/>
       <w:r>
         <w:rPr>
+          <w:rStyle w:val="hl-reserved"/>
+          <w:rFonts w:ascii="Consolas" w:hAnsi="Consolas" w:cs="Consolas"/>
           <w:b/>
-        </w:rPr>
-        <w:t>Metodos</w:t>
-      </w:r>
-      <w:proofErr w:type="spellEnd"/>
-    </w:p>
-    <w:p>
-      <w:proofErr w:type="spellStart"/>
-      <w:r>
-        <w:t>Actions</w:t>
-      </w:r>
-      <w:proofErr w:type="spellEnd"/>
-      <w:r>
+          <w:bCs/>
+          <w:color w:val="000000"/>
+          <w:bdr w:val="none" w:sz="0" w:space="0" w:color="auto" w:frame="1"/>
+        </w:rPr>
+        <w:t>function</w:t>
+      </w:r>
+      <w:proofErr w:type="spellEnd"/>
+      <w:r>
+        <w:rPr>
+          <w:rFonts w:ascii="Consolas" w:hAnsi="Consolas" w:cs="Consolas"/>
+          <w:color w:val="808080"/>
+        </w:rPr>
         <w:t xml:space="preserve"> </w:t>
       </w:r>
       <w:proofErr w:type="spellStart"/>
       <w:r>
-        <w:t>get</w:t>
-      </w:r>
-      <w:proofErr w:type="spellEnd"/>
-      <w:r>
-        <w:t xml:space="preserve">, </w:t>
-      </w:r>
-      <w:proofErr w:type="spellStart"/>
-      <w:r>
-        <w:t>update</w:t>
-      </w:r>
-      <w:proofErr w:type="spellEnd"/>
-      <w:r>
-        <w:t xml:space="preserve">, </w:t>
-      </w:r>
-      <w:proofErr w:type="spellStart"/>
-      <w:r>
-        <w:t>delete</w:t>
-      </w:r>
-      <w:proofErr w:type="spellEnd"/>
-      <w:r>
-        <w:t xml:space="preserve">, </w:t>
-      </w:r>
-      <w:proofErr w:type="spellStart"/>
-      <w:r>
-        <w:t>save</w:t>
-      </w:r>
-      <w:proofErr w:type="spellEnd"/>
-    </w:p>
-    <w:p>
-      <w:r>
-        <w:t xml:space="preserve">Como se ve detallado, cada controlador define el </w:t>
-      </w:r>
-      <w:r>
-        <w:t>CRUD</w:t>
-      </w:r>
+        <w:rPr>
+          <w:rStyle w:val="hl-identifier"/>
+          <w:rFonts w:ascii="Consolas" w:hAnsi="Consolas" w:cs="Consolas"/>
+          <w:color w:val="008000"/>
+          <w:bdr w:val="none" w:sz="0" w:space="0" w:color="auto" w:frame="1"/>
+        </w:rPr>
+        <w:t>accessRules</w:t>
+      </w:r>
+      <w:proofErr w:type="spellEnd"/>
+      <w:r>
+        <w:rPr>
+          <w:rStyle w:val="hl-brackets"/>
+          <w:rFonts w:ascii="Consolas" w:hAnsi="Consolas" w:cs="Consolas"/>
+          <w:color w:val="808000"/>
+          <w:bdr w:val="none" w:sz="0" w:space="0" w:color="auto" w:frame="1"/>
+        </w:rPr>
+        <w:t>()</w:t>
+      </w:r>
+    </w:p>
+    <w:p>
+      <w:pPr>
+        <w:pStyle w:val="HTMLconformatoprevio"/>
+        <w:pBdr>
+          <w:top w:val="single" w:sz="6" w:space="12" w:color="EEEEEE"/>
+          <w:bottom w:val="single" w:sz="6" w:space="12" w:color="EEEEEE"/>
+        </w:pBdr>
+        <w:shd w:val="clear" w:color="auto" w:fill="FCFCFC"/>
+        <w:textAlignment w:val="baseline"/>
+        <w:rPr>
+          <w:rFonts w:ascii="Consolas" w:hAnsi="Consolas" w:cs="Consolas"/>
+          <w:color w:val="808080"/>
+        </w:rPr>
+      </w:pPr>
+      <w:r>
+        <w:rPr>
+          <w:rFonts w:ascii="Consolas" w:hAnsi="Consolas" w:cs="Consolas"/>
+          <w:color w:val="808080"/>
+        </w:rPr>
+        <w:t xml:space="preserve">    </w:t>
+      </w:r>
+      <w:r>
+        <w:rPr>
+          <w:rStyle w:val="hl-brackets"/>
+          <w:rFonts w:ascii="Consolas" w:hAnsi="Consolas" w:cs="Consolas"/>
+          <w:color w:val="808000"/>
+          <w:bdr w:val="none" w:sz="0" w:space="0" w:color="auto" w:frame="1"/>
+        </w:rPr>
+        <w:t>{</w:t>
+      </w:r>
+    </w:p>
+    <w:p>
+      <w:pPr>
+        <w:pStyle w:val="HTMLconformatoprevio"/>
+        <w:pBdr>
+          <w:top w:val="single" w:sz="6" w:space="12" w:color="EEEEEE"/>
+          <w:bottom w:val="single" w:sz="6" w:space="12" w:color="EEEEEE"/>
+        </w:pBdr>
+        <w:shd w:val="clear" w:color="auto" w:fill="FCFCFC"/>
+        <w:textAlignment w:val="baseline"/>
+        <w:rPr>
+          <w:rStyle w:val="hl-brackets"/>
+          <w:rFonts w:ascii="Consolas" w:hAnsi="Consolas" w:cs="Consolas"/>
+          <w:color w:val="808000"/>
+          <w:bdr w:val="none" w:sz="0" w:space="0" w:color="auto" w:frame="1"/>
+        </w:rPr>
+      </w:pPr>
+      <w:r>
+        <w:rPr>
+          <w:rFonts w:ascii="Consolas" w:hAnsi="Consolas" w:cs="Consolas"/>
+          <w:color w:val="808080"/>
+        </w:rPr>
+        <w:t xml:space="preserve">        </w:t>
+      </w:r>
+      <w:proofErr w:type="spellStart"/>
       <w:proofErr w:type="gramStart"/>
       <w:r>
+        <w:rPr>
+          <w:rStyle w:val="hl-reserved"/>
+          <w:rFonts w:ascii="Consolas" w:hAnsi="Consolas" w:cs="Consolas"/>
+          <w:b/>
+          <w:bCs/>
+          <w:color w:val="000000"/>
+          <w:bdr w:val="none" w:sz="0" w:space="0" w:color="auto" w:frame="1"/>
+        </w:rPr>
+        <w:t>return</w:t>
+      </w:r>
+      <w:proofErr w:type="spellEnd"/>
+      <w:proofErr w:type="gramEnd"/>
+      <w:r>
+        <w:rPr>
+          <w:rFonts w:ascii="Consolas" w:hAnsi="Consolas" w:cs="Consolas"/>
+          <w:color w:val="808080"/>
+        </w:rPr>
+        <w:t xml:space="preserve"> </w:t>
+      </w:r>
+      <w:proofErr w:type="spellStart"/>
+      <w:r>
+        <w:rPr>
+          <w:rStyle w:val="hl-reserved"/>
+          <w:rFonts w:ascii="Consolas" w:hAnsi="Consolas" w:cs="Consolas"/>
+          <w:b/>
+          <w:bCs/>
+          <w:color w:val="000000"/>
+          <w:bdr w:val="none" w:sz="0" w:space="0" w:color="auto" w:frame="1"/>
+        </w:rPr>
+        <w:t>array</w:t>
+      </w:r>
+      <w:proofErr w:type="spellEnd"/>
+      <w:r>
+        <w:rPr>
+          <w:rStyle w:val="hl-brackets"/>
+          <w:rFonts w:ascii="Consolas" w:hAnsi="Consolas" w:cs="Consolas"/>
+          <w:color w:val="808000"/>
+          <w:bdr w:val="none" w:sz="0" w:space="0" w:color="auto" w:frame="1"/>
+        </w:rPr>
         <w:t>(</w:t>
       </w:r>
-      <w:r>
-        <w:t xml:space="preserve"> es</w:t>
-      </w:r>
+    </w:p>
+    <w:p>
+      <w:pPr>
+        <w:pStyle w:val="HTMLconformatoprevio"/>
+        <w:pBdr>
+          <w:top w:val="single" w:sz="6" w:space="12" w:color="EEEEEE"/>
+          <w:bottom w:val="single" w:sz="6" w:space="12" w:color="EEEEEE"/>
+        </w:pBdr>
+        <w:shd w:val="clear" w:color="auto" w:fill="FCFCFC"/>
+        <w:textAlignment w:val="baseline"/>
+        <w:rPr>
+          <w:rFonts w:ascii="Consolas" w:hAnsi="Consolas" w:cs="Consolas"/>
+          <w:color w:val="808080"/>
+        </w:rPr>
+      </w:pPr>
+      <w:r>
+        <w:rPr>
+          <w:rFonts w:ascii="Consolas" w:hAnsi="Consolas" w:cs="Consolas"/>
+          <w:color w:val="808080"/>
+        </w:rPr>
+        <w:t xml:space="preserve">  </w:t>
+      </w:r>
+      <w:r>
+        <w:rPr>
+          <w:rFonts w:ascii="Consolas" w:hAnsi="Consolas" w:cs="Consolas"/>
+          <w:color w:val="808080"/>
+        </w:rPr>
+        <w:tab/>
+      </w:r>
+      <w:r>
+        <w:rPr>
+          <w:rFonts w:ascii="Consolas" w:hAnsi="Consolas" w:cs="Consolas"/>
+          <w:color w:val="808080"/>
+        </w:rPr>
+        <w:t xml:space="preserve">// </w:t>
+      </w:r>
+      <w:proofErr w:type="spellStart"/>
+      <w:proofErr w:type="gramStart"/>
+      <w:r>
+        <w:rPr>
+          <w:rFonts w:ascii="Consolas" w:hAnsi="Consolas" w:cs="Consolas"/>
+          <w:color w:val="808080"/>
+        </w:rPr>
+        <w:t>allow</w:t>
+      </w:r>
+      <w:proofErr w:type="spellEnd"/>
       <w:proofErr w:type="gramEnd"/>
       <w:r>
-        <w:t xml:space="preserve"> el acrónimo de Crear, Obtener, Actualizar y Borrar (del original en inglés: </w:t>
-      </w:r>
-      <w:proofErr w:type="spellStart"/>
-      <w:r>
-        <w:t>Create</w:t>
-      </w:r>
-      <w:proofErr w:type="spellEnd"/>
-      <w:r>
-        <w:t xml:space="preserve">, </w:t>
-      </w:r>
-      <w:proofErr w:type="spellStart"/>
-      <w:r>
-        <w:t>Read</w:t>
-      </w:r>
-      <w:proofErr w:type="spellEnd"/>
-      <w:r>
-        <w:t xml:space="preserve">, </w:t>
-      </w:r>
-      <w:proofErr w:type="spellStart"/>
-      <w:r>
-        <w:t>Update</w:t>
-      </w:r>
-      <w:proofErr w:type="spellEnd"/>
-      <w:r>
-        <w:t xml:space="preserve"> and </w:t>
-      </w:r>
-      <w:proofErr w:type="spellStart"/>
-      <w:r>
-        <w:t>Delete</w:t>
-      </w:r>
-      <w:proofErr w:type="spellEnd"/>
-      <w:r>
-        <w:t>).</w:t>
-      </w:r>
-      <w:r>
-        <w:t xml:space="preserve">) de cada modelo. </w:t>
-      </w:r>
-      <w:r>
-        <w:t>Se usa para referirse a las funciones básicas en bases de datos o la capa de persistencia en un software.</w:t>
-      </w:r>
-      <w:r>
+        <w:rPr>
+          <w:rFonts w:ascii="Consolas" w:hAnsi="Consolas" w:cs="Consolas"/>
+          <w:color w:val="808080"/>
+        </w:rPr>
         <w:t xml:space="preserve"> </w:t>
       </w:r>
       <w:proofErr w:type="spellStart"/>
       <w:r>
-        <w:t>Ademas</w:t>
-      </w:r>
-      <w:proofErr w:type="spellEnd"/>
-      <w:r>
-        <w:t xml:space="preserve"> le agregamos algunas funcionalidades como obtener o guardar todos los registros dados de un modelo (</w:t>
-      </w:r>
-      <w:proofErr w:type="spellStart"/>
-      <w:r>
-        <w:t>getAll</w:t>
-      </w:r>
-      <w:proofErr w:type="spellEnd"/>
-      <w:r>
-        <w:t xml:space="preserve">, </w:t>
-      </w:r>
-      <w:proofErr w:type="spellStart"/>
-      <w:r>
-        <w:t>saveAll</w:t>
-      </w:r>
-      <w:proofErr w:type="spellEnd"/>
-      <w:r>
-        <w:t>).</w:t>
-      </w:r>
-    </w:p>
-    <w:p>
+        <w:rPr>
+          <w:rFonts w:ascii="Consolas" w:hAnsi="Consolas" w:cs="Consolas"/>
+          <w:color w:val="808080"/>
+        </w:rPr>
+        <w:t>all</w:t>
+      </w:r>
+      <w:proofErr w:type="spellEnd"/>
+      <w:r>
+        <w:rPr>
+          <w:rFonts w:ascii="Consolas" w:hAnsi="Consolas" w:cs="Consolas"/>
+          <w:color w:val="808080"/>
+        </w:rPr>
+        <w:t xml:space="preserve"> </w:t>
+      </w:r>
+      <w:proofErr w:type="spellStart"/>
+      <w:r>
+        <w:rPr>
+          <w:rFonts w:ascii="Consolas" w:hAnsi="Consolas" w:cs="Consolas"/>
+          <w:color w:val="808080"/>
+        </w:rPr>
+        <w:t>users</w:t>
+      </w:r>
+      <w:proofErr w:type="spellEnd"/>
+      <w:r>
+        <w:rPr>
+          <w:rFonts w:ascii="Consolas" w:hAnsi="Consolas" w:cs="Consolas"/>
+          <w:color w:val="808080"/>
+        </w:rPr>
+        <w:t xml:space="preserve"> </w:t>
+      </w:r>
+      <w:proofErr w:type="spellStart"/>
+      <w:r>
+        <w:rPr>
+          <w:rFonts w:ascii="Consolas" w:hAnsi="Consolas" w:cs="Consolas"/>
+          <w:color w:val="808080"/>
+        </w:rPr>
+        <w:t>to</w:t>
+      </w:r>
+      <w:proofErr w:type="spellEnd"/>
+      <w:r>
+        <w:rPr>
+          <w:rFonts w:ascii="Consolas" w:hAnsi="Consolas" w:cs="Consolas"/>
+          <w:color w:val="808080"/>
+        </w:rPr>
+        <w:t xml:space="preserve"> </w:t>
+      </w:r>
+      <w:proofErr w:type="spellStart"/>
+      <w:r>
+        <w:rPr>
+          <w:rFonts w:ascii="Consolas" w:hAnsi="Consolas" w:cs="Consolas"/>
+          <w:color w:val="808080"/>
+        </w:rPr>
+        <w:t>perform</w:t>
+      </w:r>
+      <w:proofErr w:type="spellEnd"/>
+      <w:r>
+        <w:rPr>
+          <w:rFonts w:ascii="Consolas" w:hAnsi="Consolas" w:cs="Consolas"/>
+          <w:color w:val="808080"/>
+        </w:rPr>
+        <w:t xml:space="preserve"> </w:t>
+      </w:r>
+      <w:proofErr w:type="spellStart"/>
+      <w:r>
+        <w:rPr>
+          <w:rFonts w:ascii="Consolas" w:hAnsi="Consolas" w:cs="Consolas"/>
+          <w:color w:val="808080"/>
+        </w:rPr>
+        <w:t>login</w:t>
+      </w:r>
+      <w:proofErr w:type="spellEnd"/>
+      <w:r>
+        <w:rPr>
+          <w:rFonts w:ascii="Consolas" w:hAnsi="Consolas" w:cs="Consolas"/>
+          <w:color w:val="808080"/>
+        </w:rPr>
+        <w:t xml:space="preserve"> </w:t>
+      </w:r>
+      <w:proofErr w:type="spellStart"/>
+      <w:r>
+        <w:rPr>
+          <w:rFonts w:ascii="Consolas" w:hAnsi="Consolas" w:cs="Consolas"/>
+          <w:color w:val="808080"/>
+        </w:rPr>
+        <w:t>action</w:t>
+      </w:r>
+      <w:proofErr w:type="spellEnd"/>
+    </w:p>
+    <w:p>
+      <w:pPr>
+        <w:pStyle w:val="HTMLconformatoprevio"/>
+        <w:pBdr>
+          <w:top w:val="single" w:sz="6" w:space="12" w:color="EEEEEE"/>
+          <w:bottom w:val="single" w:sz="6" w:space="12" w:color="EEEEEE"/>
+        </w:pBdr>
+        <w:shd w:val="clear" w:color="auto" w:fill="FCFCFC"/>
+        <w:textAlignment w:val="baseline"/>
+        <w:rPr>
+          <w:rStyle w:val="hl-code"/>
+          <w:rFonts w:ascii="Consolas" w:hAnsi="Consolas" w:cs="Consolas"/>
+          <w:color w:val="808080"/>
+          <w:bdr w:val="none" w:sz="0" w:space="0" w:color="auto" w:frame="1"/>
+        </w:rPr>
+      </w:pPr>
+      <w:r>
+        <w:rPr>
+          <w:rFonts w:ascii="Consolas" w:hAnsi="Consolas" w:cs="Consolas"/>
+          <w:color w:val="808080"/>
+        </w:rPr>
+        <w:t xml:space="preserve">            </w:t>
+      </w:r>
       <w:proofErr w:type="spellStart"/>
       <w:proofErr w:type="gramStart"/>
       <w:r>
-        <w:t>actionIndex</w:t>
+        <w:rPr>
+          <w:rStyle w:val="hl-reserved"/>
+          <w:rFonts w:ascii="Consolas" w:hAnsi="Consolas" w:cs="Consolas"/>
+          <w:b/>
+          <w:bCs/>
+          <w:color w:val="000000"/>
+          <w:bdr w:val="none" w:sz="0" w:space="0" w:color="auto" w:frame="1"/>
+        </w:rPr>
+        <w:t>array</w:t>
       </w:r>
       <w:proofErr w:type="spellEnd"/>
       <w:proofErr w:type="gramEnd"/>
       <w:r>
-        <w:br/>
-        <w:t xml:space="preserve">Se </w:t>
-      </w:r>
-      <w:proofErr w:type="spellStart"/>
-      <w:r>
-        <w:t>utiiza</w:t>
-      </w:r>
-      <w:proofErr w:type="spellEnd"/>
-      <w:r>
-        <w:t xml:space="preserve"> para listar todos los elementos de un modelo particular.</w:t>
-      </w:r>
-      <w:r>
-        <w:br/>
-      </w:r>
-      <w:r>
-        <w:br/>
+        <w:rPr>
+          <w:rStyle w:val="hl-brackets"/>
+          <w:rFonts w:ascii="Consolas" w:hAnsi="Consolas" w:cs="Consolas"/>
+          <w:color w:val="808000"/>
+          <w:bdr w:val="none" w:sz="0" w:space="0" w:color="auto" w:frame="1"/>
+        </w:rPr>
+        <w:t>(</w:t>
+      </w:r>
+      <w:r>
+        <w:rPr>
+          <w:rStyle w:val="hl-quotes"/>
+          <w:rFonts w:ascii="Consolas" w:hAnsi="Consolas" w:cs="Consolas"/>
+          <w:color w:val="FF0000"/>
+          <w:bdr w:val="none" w:sz="0" w:space="0" w:color="auto" w:frame="1"/>
+        </w:rPr>
+        <w:t>'</w:t>
+      </w:r>
+      <w:proofErr w:type="spellStart"/>
+      <w:r>
+        <w:rPr>
+          <w:rStyle w:val="hl-string"/>
+          <w:rFonts w:ascii="Consolas" w:eastAsiaTheme="majorEastAsia" w:hAnsi="Consolas" w:cs="Consolas"/>
+          <w:color w:val="FF0000"/>
+          <w:bdr w:val="none" w:sz="0" w:space="0" w:color="auto" w:frame="1"/>
+        </w:rPr>
+        <w:t>allow</w:t>
+      </w:r>
+      <w:proofErr w:type="spellEnd"/>
+      <w:r>
+        <w:rPr>
+          <w:rStyle w:val="hl-quotes"/>
+          <w:rFonts w:ascii="Consolas" w:hAnsi="Consolas" w:cs="Consolas"/>
+          <w:color w:val="FF0000"/>
+          <w:bdr w:val="none" w:sz="0" w:space="0" w:color="auto" w:frame="1"/>
+        </w:rPr>
+        <w:t>'</w:t>
+      </w:r>
+      <w:r>
+        <w:rPr>
+          <w:rStyle w:val="hl-code"/>
+          <w:rFonts w:ascii="Consolas" w:hAnsi="Consolas" w:cs="Consolas"/>
+          <w:color w:val="808080"/>
+          <w:bdr w:val="none" w:sz="0" w:space="0" w:color="auto" w:frame="1"/>
+        </w:rPr>
+        <w:t>,</w:t>
+      </w:r>
+    </w:p>
+    <w:p>
+      <w:pPr>
+        <w:pStyle w:val="HTMLconformatoprevio"/>
+        <w:pBdr>
+          <w:top w:val="single" w:sz="6" w:space="12" w:color="EEEEEE"/>
+          <w:bottom w:val="single" w:sz="6" w:space="12" w:color="EEEEEE"/>
+        </w:pBdr>
+        <w:shd w:val="clear" w:color="auto" w:fill="FCFCFC"/>
+        <w:textAlignment w:val="baseline"/>
+        <w:rPr>
+          <w:rStyle w:val="hl-code"/>
+          <w:rFonts w:ascii="Consolas" w:hAnsi="Consolas" w:cs="Consolas"/>
+          <w:color w:val="808080"/>
+          <w:bdr w:val="none" w:sz="0" w:space="0" w:color="auto" w:frame="1"/>
+        </w:rPr>
+      </w:pPr>
+      <w:r>
+        <w:rPr>
+          <w:rStyle w:val="hl-code"/>
+          <w:rFonts w:ascii="Consolas" w:hAnsi="Consolas" w:cs="Consolas"/>
+          <w:color w:val="808080"/>
+          <w:bdr w:val="none" w:sz="0" w:space="0" w:color="auto" w:frame="1"/>
+        </w:rPr>
+        <w:t xml:space="preserve">                </w:t>
+      </w:r>
+      <w:r>
+        <w:rPr>
+          <w:rStyle w:val="hl-quotes"/>
+          <w:rFonts w:ascii="Consolas" w:hAnsi="Consolas" w:cs="Consolas"/>
+          <w:color w:val="FF0000"/>
+          <w:bdr w:val="none" w:sz="0" w:space="0" w:color="auto" w:frame="1"/>
+        </w:rPr>
+        <w:t>'</w:t>
+      </w:r>
+      <w:proofErr w:type="spellStart"/>
+      <w:r>
+        <w:rPr>
+          <w:rStyle w:val="hl-string"/>
+          <w:rFonts w:ascii="Consolas" w:eastAsiaTheme="majorEastAsia" w:hAnsi="Consolas" w:cs="Consolas"/>
+          <w:color w:val="FF0000"/>
+          <w:bdr w:val="none" w:sz="0" w:space="0" w:color="auto" w:frame="1"/>
+        </w:rPr>
+        <w:t>actions</w:t>
+      </w:r>
+      <w:proofErr w:type="spellEnd"/>
+      <w:r>
+        <w:rPr>
+          <w:rStyle w:val="hl-quotes"/>
+          <w:rFonts w:ascii="Consolas" w:hAnsi="Consolas" w:cs="Consolas"/>
+          <w:color w:val="FF0000"/>
+          <w:bdr w:val="none" w:sz="0" w:space="0" w:color="auto" w:frame="1"/>
+        </w:rPr>
+        <w:t>'</w:t>
+      </w:r>
+      <w:r>
+        <w:rPr>
+          <w:rStyle w:val="hl-code"/>
+          <w:rFonts w:ascii="Consolas" w:hAnsi="Consolas" w:cs="Consolas"/>
+          <w:color w:val="808080"/>
+          <w:bdr w:val="none" w:sz="0" w:space="0" w:color="auto" w:frame="1"/>
+        </w:rPr>
+        <w:t>=&gt;</w:t>
       </w:r>
       <w:proofErr w:type="spellStart"/>
       <w:proofErr w:type="gramStart"/>
       <w:r>
-        <w:t>actionAdmin</w:t>
-      </w:r>
-      <w:proofErr w:type="spellEnd"/>
+        <w:rPr>
+          <w:rStyle w:val="hl-reserved"/>
+          <w:rFonts w:ascii="Consolas" w:hAnsi="Consolas" w:cs="Consolas"/>
+          <w:b/>
+          <w:bCs/>
+          <w:color w:val="000000"/>
+          <w:bdr w:val="none" w:sz="0" w:space="0" w:color="auto" w:frame="1"/>
+        </w:rPr>
+        <w:t>array</w:t>
+      </w:r>
+      <w:proofErr w:type="spellEnd"/>
+      <w:r>
+        <w:rPr>
+          <w:rStyle w:val="hl-brackets"/>
+          <w:rFonts w:ascii="Consolas" w:hAnsi="Consolas" w:cs="Consolas"/>
+          <w:color w:val="808000"/>
+          <w:bdr w:val="none" w:sz="0" w:space="0" w:color="auto" w:frame="1"/>
+        </w:rPr>
+        <w:t>(</w:t>
+      </w:r>
       <w:proofErr w:type="gramEnd"/>
-    </w:p>
-    <w:p>
-      <w:proofErr w:type="spellStart"/>
-      <w:r>
-        <w:t>Metodo</w:t>
-      </w:r>
-      <w:proofErr w:type="spellEnd"/>
-      <w:r>
-        <w:t xml:space="preserve"> que se utiliza para definir un comportamiento particular si el usuario con privilegios de Administrador esta </w:t>
-      </w:r>
-      <w:proofErr w:type="spellStart"/>
-      <w:r>
-        <w:t>logueado</w:t>
-      </w:r>
-      <w:proofErr w:type="spellEnd"/>
-      <w:r>
-        <w:t>.</w:t>
-      </w:r>
-    </w:p>
-    <w:p>
+      <w:r>
+        <w:rPr>
+          <w:rStyle w:val="hl-quotes"/>
+          <w:rFonts w:ascii="Consolas" w:hAnsi="Consolas" w:cs="Consolas"/>
+          <w:color w:val="FF0000"/>
+          <w:bdr w:val="none" w:sz="0" w:space="0" w:color="auto" w:frame="1"/>
+        </w:rPr>
+        <w:t>'</w:t>
+      </w:r>
+      <w:proofErr w:type="spellStart"/>
+      <w:r>
+        <w:rPr>
+          <w:rStyle w:val="hl-string"/>
+          <w:rFonts w:ascii="Consolas" w:eastAsiaTheme="majorEastAsia" w:hAnsi="Consolas" w:cs="Consolas"/>
+          <w:color w:val="FF0000"/>
+          <w:bdr w:val="none" w:sz="0" w:space="0" w:color="auto" w:frame="1"/>
+        </w:rPr>
+        <w:t>login</w:t>
+      </w:r>
+      <w:proofErr w:type="spellEnd"/>
+      <w:r>
+        <w:rPr>
+          <w:rStyle w:val="hl-quotes"/>
+          <w:rFonts w:ascii="Consolas" w:hAnsi="Consolas" w:cs="Consolas"/>
+          <w:color w:val="FF0000"/>
+          <w:bdr w:val="none" w:sz="0" w:space="0" w:color="auto" w:frame="1"/>
+        </w:rPr>
+        <w:t>'</w:t>
+      </w:r>
+      <w:r>
+        <w:rPr>
+          <w:rStyle w:val="hl-brackets"/>
+          <w:rFonts w:ascii="Consolas" w:hAnsi="Consolas" w:cs="Consolas"/>
+          <w:color w:val="808000"/>
+          <w:bdr w:val="none" w:sz="0" w:space="0" w:color="auto" w:frame="1"/>
+        </w:rPr>
+        <w:t>)</w:t>
+      </w:r>
+      <w:r>
+        <w:rPr>
+          <w:rStyle w:val="hl-code"/>
+          <w:rFonts w:ascii="Consolas" w:hAnsi="Consolas" w:cs="Consolas"/>
+          <w:color w:val="808080"/>
+          <w:bdr w:val="none" w:sz="0" w:space="0" w:color="auto" w:frame="1"/>
+        </w:rPr>
+        <w:t>,</w:t>
+      </w:r>
+    </w:p>
+    <w:p>
+      <w:pPr>
+        <w:pStyle w:val="HTMLconformatoprevio"/>
+        <w:pBdr>
+          <w:top w:val="single" w:sz="6" w:space="12" w:color="EEEEEE"/>
+          <w:bottom w:val="single" w:sz="6" w:space="12" w:color="EEEEEE"/>
+        </w:pBdr>
+        <w:shd w:val="clear" w:color="auto" w:fill="FCFCFC"/>
+        <w:textAlignment w:val="baseline"/>
+        <w:rPr>
+          <w:rStyle w:val="hl-code"/>
+          <w:rFonts w:ascii="Consolas" w:hAnsi="Consolas" w:cs="Consolas"/>
+          <w:color w:val="808080"/>
+          <w:bdr w:val="none" w:sz="0" w:space="0" w:color="auto" w:frame="1"/>
+        </w:rPr>
+      </w:pPr>
+      <w:r>
+        <w:rPr>
+          <w:rStyle w:val="hl-code"/>
+          <w:rFonts w:ascii="Consolas" w:hAnsi="Consolas" w:cs="Consolas"/>
+          <w:color w:val="808080"/>
+          <w:bdr w:val="none" w:sz="0" w:space="0" w:color="auto" w:frame="1"/>
+        </w:rPr>
+        <w:t xml:space="preserve">                </w:t>
+      </w:r>
+      <w:r>
+        <w:rPr>
+          <w:rStyle w:val="hl-quotes"/>
+          <w:rFonts w:ascii="Consolas" w:hAnsi="Consolas" w:cs="Consolas"/>
+          <w:color w:val="FF0000"/>
+          <w:bdr w:val="none" w:sz="0" w:space="0" w:color="auto" w:frame="1"/>
+        </w:rPr>
+        <w:t>'</w:t>
+      </w:r>
+      <w:proofErr w:type="spellStart"/>
+      <w:r>
+        <w:rPr>
+          <w:rStyle w:val="hl-string"/>
+          <w:rFonts w:ascii="Consolas" w:eastAsiaTheme="majorEastAsia" w:hAnsi="Consolas" w:cs="Consolas"/>
+          <w:color w:val="FF0000"/>
+          <w:bdr w:val="none" w:sz="0" w:space="0" w:color="auto" w:frame="1"/>
+        </w:rPr>
+        <w:t>users</w:t>
+      </w:r>
+      <w:proofErr w:type="spellEnd"/>
+      <w:r>
+        <w:rPr>
+          <w:rStyle w:val="hl-quotes"/>
+          <w:rFonts w:ascii="Consolas" w:hAnsi="Consolas" w:cs="Consolas"/>
+          <w:color w:val="FF0000"/>
+          <w:bdr w:val="none" w:sz="0" w:space="0" w:color="auto" w:frame="1"/>
+        </w:rPr>
+        <w:t>'</w:t>
+      </w:r>
+      <w:r>
+        <w:rPr>
+          <w:rStyle w:val="hl-code"/>
+          <w:rFonts w:ascii="Consolas" w:hAnsi="Consolas" w:cs="Consolas"/>
+          <w:color w:val="808080"/>
+          <w:bdr w:val="none" w:sz="0" w:space="0" w:color="auto" w:frame="1"/>
+        </w:rPr>
+        <w:t>=&gt;</w:t>
+      </w:r>
       <w:proofErr w:type="spellStart"/>
       <w:proofErr w:type="gramStart"/>
       <w:r>
-        <w:t>loadModel</w:t>
-      </w:r>
-      <w:proofErr w:type="spellEnd"/>
+        <w:rPr>
+          <w:rStyle w:val="hl-reserved"/>
+          <w:rFonts w:ascii="Consolas" w:hAnsi="Consolas" w:cs="Consolas"/>
+          <w:b/>
+          <w:bCs/>
+          <w:color w:val="000000"/>
+          <w:bdr w:val="none" w:sz="0" w:space="0" w:color="auto" w:frame="1"/>
+        </w:rPr>
+        <w:t>array</w:t>
+      </w:r>
+      <w:proofErr w:type="spellEnd"/>
+      <w:r>
+        <w:rPr>
+          <w:rStyle w:val="hl-brackets"/>
+          <w:rFonts w:ascii="Consolas" w:hAnsi="Consolas" w:cs="Consolas"/>
+          <w:color w:val="808000"/>
+          <w:bdr w:val="none" w:sz="0" w:space="0" w:color="auto" w:frame="1"/>
+        </w:rPr>
+        <w:t>(</w:t>
+      </w:r>
       <w:proofErr w:type="gramEnd"/>
-    </w:p>
-    <w:p>
-      <w:r>
-        <w:t>Se utiliza para cargar el modelo asociado al controlador.</w:t>
+      <w:r>
+        <w:rPr>
+          <w:rStyle w:val="hl-quotes"/>
+          <w:rFonts w:ascii="Consolas" w:hAnsi="Consolas" w:cs="Consolas"/>
+          <w:color w:val="FF0000"/>
+          <w:bdr w:val="none" w:sz="0" w:space="0" w:color="auto" w:frame="1"/>
+        </w:rPr>
+        <w:t>'</w:t>
+      </w:r>
+      <w:r>
+        <w:rPr>
+          <w:rStyle w:val="hl-string"/>
+          <w:rFonts w:ascii="Consolas" w:eastAsiaTheme="majorEastAsia" w:hAnsi="Consolas" w:cs="Consolas"/>
+          <w:color w:val="FF0000"/>
+          <w:bdr w:val="none" w:sz="0" w:space="0" w:color="auto" w:frame="1"/>
+        </w:rPr>
+        <w:t>*</w:t>
+      </w:r>
+      <w:r>
+        <w:rPr>
+          <w:rStyle w:val="hl-quotes"/>
+          <w:rFonts w:ascii="Consolas" w:hAnsi="Consolas" w:cs="Consolas"/>
+          <w:color w:val="FF0000"/>
+          <w:bdr w:val="none" w:sz="0" w:space="0" w:color="auto" w:frame="1"/>
+        </w:rPr>
+        <w:t>'</w:t>
+      </w:r>
+      <w:r>
+        <w:rPr>
+          <w:rStyle w:val="hl-brackets"/>
+          <w:rFonts w:ascii="Consolas" w:hAnsi="Consolas" w:cs="Consolas"/>
+          <w:color w:val="808000"/>
+          <w:bdr w:val="none" w:sz="0" w:space="0" w:color="auto" w:frame="1"/>
+        </w:rPr>
+        <w:t>)</w:t>
+      </w:r>
+      <w:r>
+        <w:rPr>
+          <w:rStyle w:val="hl-code"/>
+          <w:rFonts w:ascii="Consolas" w:hAnsi="Consolas" w:cs="Consolas"/>
+          <w:color w:val="808080"/>
+          <w:bdr w:val="none" w:sz="0" w:space="0" w:color="auto" w:frame="1"/>
+        </w:rPr>
+        <w:t>,</w:t>
+      </w:r>
+    </w:p>
+    <w:p>
+      <w:pPr>
+        <w:pStyle w:val="HTMLconformatoprevio"/>
+        <w:pBdr>
+          <w:top w:val="single" w:sz="6" w:space="12" w:color="EEEEEE"/>
+          <w:bottom w:val="single" w:sz="6" w:space="12" w:color="EEEEEE"/>
+        </w:pBdr>
+        <w:shd w:val="clear" w:color="auto" w:fill="FCFCFC"/>
+        <w:textAlignment w:val="baseline"/>
+        <w:rPr>
+          <w:rStyle w:val="hl-code"/>
+          <w:rFonts w:ascii="Consolas" w:hAnsi="Consolas" w:cs="Consolas"/>
+          <w:color w:val="808080"/>
+          <w:bdr w:val="none" w:sz="0" w:space="0" w:color="auto" w:frame="1"/>
+        </w:rPr>
+      </w:pPr>
+      <w:r>
+        <w:rPr>
+          <w:rStyle w:val="hl-code"/>
+          <w:rFonts w:ascii="Consolas" w:hAnsi="Consolas" w:cs="Consolas"/>
+          <w:color w:val="808080"/>
+          <w:bdr w:val="none" w:sz="0" w:space="0" w:color="auto" w:frame="1"/>
+        </w:rPr>
+        <w:t xml:space="preserve">            </w:t>
+      </w:r>
+      <w:r>
+        <w:rPr>
+          <w:rStyle w:val="hl-brackets"/>
+          <w:rFonts w:ascii="Consolas" w:hAnsi="Consolas" w:cs="Consolas"/>
+          <w:color w:val="808000"/>
+          <w:bdr w:val="none" w:sz="0" w:space="0" w:color="auto" w:frame="1"/>
+        </w:rPr>
+        <w:t>)</w:t>
+      </w:r>
+      <w:r>
+        <w:rPr>
+          <w:rStyle w:val="hl-code"/>
+          <w:rFonts w:ascii="Consolas" w:hAnsi="Consolas" w:cs="Consolas"/>
+          <w:color w:val="808080"/>
+          <w:bdr w:val="none" w:sz="0" w:space="0" w:color="auto" w:frame="1"/>
+        </w:rPr>
+        <w:t>,</w:t>
+      </w:r>
+    </w:p>
+    <w:p>
+      <w:pPr>
+        <w:pStyle w:val="HTMLconformatoprevio"/>
+        <w:pBdr>
+          <w:top w:val="single" w:sz="6" w:space="12" w:color="EEEEEE"/>
+          <w:bottom w:val="single" w:sz="6" w:space="12" w:color="EEEEEE"/>
+        </w:pBdr>
+        <w:shd w:val="clear" w:color="auto" w:fill="FCFCFC"/>
+        <w:textAlignment w:val="baseline"/>
+        <w:rPr>
+          <w:rStyle w:val="hl-code"/>
+          <w:rFonts w:ascii="Consolas" w:hAnsi="Consolas" w:cs="Consolas"/>
+          <w:color w:val="808080"/>
+          <w:bdr w:val="none" w:sz="0" w:space="0" w:color="auto" w:frame="1"/>
+        </w:rPr>
+      </w:pPr>
+      <w:r>
+        <w:rPr>
+          <w:rStyle w:val="hl-code"/>
+          <w:rFonts w:ascii="Consolas" w:hAnsi="Consolas" w:cs="Consolas"/>
+          <w:color w:val="808080"/>
+          <w:bdr w:val="none" w:sz="0" w:space="0" w:color="auto" w:frame="1"/>
+        </w:rPr>
+        <w:t xml:space="preserve">     </w:t>
+      </w:r>
+      <w:r>
+        <w:rPr>
+          <w:rStyle w:val="hl-code"/>
+          <w:rFonts w:ascii="Consolas" w:hAnsi="Consolas" w:cs="Consolas"/>
+          <w:color w:val="808080"/>
+          <w:bdr w:val="none" w:sz="0" w:space="0" w:color="auto" w:frame="1"/>
+        </w:rPr>
+        <w:tab/>
+      </w:r>
+      <w:r>
+        <w:rPr>
+          <w:rStyle w:val="hl-code"/>
+          <w:rFonts w:ascii="Consolas" w:hAnsi="Consolas" w:cs="Consolas"/>
+          <w:color w:val="808080"/>
+          <w:bdr w:val="none" w:sz="0" w:space="0" w:color="auto" w:frame="1"/>
+        </w:rPr>
+        <w:t xml:space="preserve">// </w:t>
+      </w:r>
+      <w:proofErr w:type="spellStart"/>
+      <w:proofErr w:type="gramStart"/>
+      <w:r>
+        <w:rPr>
+          <w:rStyle w:val="hl-code"/>
+          <w:rFonts w:ascii="Consolas" w:hAnsi="Consolas" w:cs="Consolas"/>
+          <w:color w:val="808080"/>
+          <w:bdr w:val="none" w:sz="0" w:space="0" w:color="auto" w:frame="1"/>
+        </w:rPr>
+        <w:t>allow</w:t>
+      </w:r>
+      <w:proofErr w:type="spellEnd"/>
+      <w:proofErr w:type="gramEnd"/>
+      <w:r>
+        <w:rPr>
+          <w:rStyle w:val="hl-code"/>
+          <w:rFonts w:ascii="Consolas" w:hAnsi="Consolas" w:cs="Consolas"/>
+          <w:color w:val="808080"/>
+          <w:bdr w:val="none" w:sz="0" w:space="0" w:color="auto" w:frame="1"/>
+        </w:rPr>
+        <w:t xml:space="preserve"> </w:t>
+      </w:r>
+      <w:proofErr w:type="spellStart"/>
+      <w:r>
+        <w:rPr>
+          <w:rStyle w:val="hl-code"/>
+          <w:rFonts w:ascii="Consolas" w:hAnsi="Consolas" w:cs="Consolas"/>
+          <w:color w:val="808080"/>
+          <w:bdr w:val="none" w:sz="0" w:space="0" w:color="auto" w:frame="1"/>
+        </w:rPr>
+        <w:t>authenticated</w:t>
+      </w:r>
+      <w:proofErr w:type="spellEnd"/>
+      <w:r>
+        <w:rPr>
+          <w:rStyle w:val="hl-code"/>
+          <w:rFonts w:ascii="Consolas" w:hAnsi="Consolas" w:cs="Consolas"/>
+          <w:color w:val="808080"/>
+          <w:bdr w:val="none" w:sz="0" w:space="0" w:color="auto" w:frame="1"/>
+        </w:rPr>
+        <w:t xml:space="preserve"> </w:t>
+      </w:r>
+      <w:proofErr w:type="spellStart"/>
+      <w:r>
+        <w:rPr>
+          <w:rStyle w:val="hl-code"/>
+          <w:rFonts w:ascii="Consolas" w:hAnsi="Consolas" w:cs="Consolas"/>
+          <w:color w:val="808080"/>
+          <w:bdr w:val="none" w:sz="0" w:space="0" w:color="auto" w:frame="1"/>
+        </w:rPr>
+        <w:t>user</w:t>
+      </w:r>
+      <w:proofErr w:type="spellEnd"/>
+      <w:r>
+        <w:rPr>
+          <w:rStyle w:val="hl-code"/>
+          <w:rFonts w:ascii="Consolas" w:hAnsi="Consolas" w:cs="Consolas"/>
+          <w:color w:val="808080"/>
+          <w:bdr w:val="none" w:sz="0" w:space="0" w:color="auto" w:frame="1"/>
+        </w:rPr>
+        <w:t xml:space="preserve"> </w:t>
+      </w:r>
+      <w:proofErr w:type="spellStart"/>
+      <w:r>
+        <w:rPr>
+          <w:rStyle w:val="hl-code"/>
+          <w:rFonts w:ascii="Consolas" w:hAnsi="Consolas" w:cs="Consolas"/>
+          <w:color w:val="808080"/>
+          <w:bdr w:val="none" w:sz="0" w:space="0" w:color="auto" w:frame="1"/>
+        </w:rPr>
+        <w:t>to</w:t>
+      </w:r>
+      <w:proofErr w:type="spellEnd"/>
+      <w:r>
+        <w:rPr>
+          <w:rStyle w:val="hl-code"/>
+          <w:rFonts w:ascii="Consolas" w:hAnsi="Consolas" w:cs="Consolas"/>
+          <w:color w:val="808080"/>
+          <w:bdr w:val="none" w:sz="0" w:space="0" w:color="auto" w:frame="1"/>
+        </w:rPr>
+        <w:t xml:space="preserve"> </w:t>
+      </w:r>
+      <w:proofErr w:type="spellStart"/>
+      <w:r>
+        <w:rPr>
+          <w:rStyle w:val="hl-code"/>
+          <w:rFonts w:ascii="Consolas" w:hAnsi="Consolas" w:cs="Consolas"/>
+          <w:color w:val="808080"/>
+          <w:bdr w:val="none" w:sz="0" w:space="0" w:color="auto" w:frame="1"/>
+        </w:rPr>
+        <w:t>perform</w:t>
+      </w:r>
+      <w:proofErr w:type="spellEnd"/>
+      <w:r>
+        <w:rPr>
+          <w:rStyle w:val="hl-code"/>
+          <w:rFonts w:ascii="Consolas" w:hAnsi="Consolas" w:cs="Consolas"/>
+          <w:color w:val="808080"/>
+          <w:bdr w:val="none" w:sz="0" w:space="0" w:color="auto" w:frame="1"/>
+        </w:rPr>
+        <w:t xml:space="preserve"> </w:t>
+      </w:r>
+      <w:proofErr w:type="spellStart"/>
+      <w:r>
+        <w:rPr>
+          <w:rStyle w:val="hl-code"/>
+          <w:rFonts w:ascii="Consolas" w:hAnsi="Consolas" w:cs="Consolas"/>
+          <w:color w:val="808080"/>
+          <w:bdr w:val="none" w:sz="0" w:space="0" w:color="auto" w:frame="1"/>
+        </w:rPr>
+        <w:t>map</w:t>
+      </w:r>
+      <w:proofErr w:type="spellEnd"/>
+      <w:r>
+        <w:rPr>
+          <w:rStyle w:val="hl-code"/>
+          <w:rFonts w:ascii="Consolas" w:hAnsi="Consolas" w:cs="Consolas"/>
+          <w:color w:val="808080"/>
+          <w:bdr w:val="none" w:sz="0" w:space="0" w:color="auto" w:frame="1"/>
+        </w:rPr>
+        <w:t xml:space="preserve"> </w:t>
+      </w:r>
+      <w:proofErr w:type="spellStart"/>
+      <w:r>
+        <w:rPr>
+          <w:rStyle w:val="hl-code"/>
+          <w:rFonts w:ascii="Consolas" w:hAnsi="Consolas" w:cs="Consolas"/>
+          <w:color w:val="808080"/>
+          <w:bdr w:val="none" w:sz="0" w:space="0" w:color="auto" w:frame="1"/>
+        </w:rPr>
+        <w:t>action</w:t>
+      </w:r>
+      <w:proofErr w:type="spellEnd"/>
+    </w:p>
+    <w:p>
+      <w:pPr>
+        <w:pStyle w:val="HTMLconformatoprevio"/>
+        <w:pBdr>
+          <w:top w:val="single" w:sz="6" w:space="12" w:color="EEEEEE"/>
+          <w:bottom w:val="single" w:sz="6" w:space="12" w:color="EEEEEE"/>
+        </w:pBdr>
+        <w:shd w:val="clear" w:color="auto" w:fill="FCFCFC"/>
+        <w:textAlignment w:val="baseline"/>
+        <w:rPr>
+          <w:rStyle w:val="hl-code"/>
+          <w:rFonts w:ascii="Consolas" w:hAnsi="Consolas" w:cs="Consolas"/>
+          <w:color w:val="808080"/>
+          <w:bdr w:val="none" w:sz="0" w:space="0" w:color="auto" w:frame="1"/>
+        </w:rPr>
+      </w:pPr>
+      <w:r>
+        <w:rPr>
+          <w:rStyle w:val="hl-code"/>
+          <w:rFonts w:ascii="Consolas" w:hAnsi="Consolas" w:cs="Consolas"/>
+          <w:color w:val="808080"/>
+          <w:bdr w:val="none" w:sz="0" w:space="0" w:color="auto" w:frame="1"/>
+        </w:rPr>
+        <w:t xml:space="preserve">            </w:t>
+      </w:r>
+      <w:proofErr w:type="spellStart"/>
+      <w:proofErr w:type="gramStart"/>
+      <w:r>
+        <w:rPr>
+          <w:rStyle w:val="hl-reserved"/>
+          <w:rFonts w:ascii="Consolas" w:hAnsi="Consolas" w:cs="Consolas"/>
+          <w:b/>
+          <w:bCs/>
+          <w:color w:val="000000"/>
+          <w:bdr w:val="none" w:sz="0" w:space="0" w:color="auto" w:frame="1"/>
+        </w:rPr>
+        <w:t>array</w:t>
+      </w:r>
+      <w:proofErr w:type="spellEnd"/>
+      <w:proofErr w:type="gramEnd"/>
+      <w:r>
+        <w:rPr>
+          <w:rStyle w:val="hl-brackets"/>
+          <w:rFonts w:ascii="Consolas" w:hAnsi="Consolas" w:cs="Consolas"/>
+          <w:color w:val="808000"/>
+          <w:bdr w:val="none" w:sz="0" w:space="0" w:color="auto" w:frame="1"/>
+        </w:rPr>
+        <w:t>(</w:t>
+      </w:r>
+      <w:r>
+        <w:rPr>
+          <w:rStyle w:val="hl-quotes"/>
+          <w:rFonts w:ascii="Consolas" w:hAnsi="Consolas" w:cs="Consolas"/>
+          <w:color w:val="FF0000"/>
+          <w:bdr w:val="none" w:sz="0" w:space="0" w:color="auto" w:frame="1"/>
+        </w:rPr>
+        <w:t>'</w:t>
+      </w:r>
+      <w:proofErr w:type="spellStart"/>
+      <w:r>
+        <w:rPr>
+          <w:rStyle w:val="hl-string"/>
+          <w:rFonts w:ascii="Consolas" w:eastAsiaTheme="majorEastAsia" w:hAnsi="Consolas" w:cs="Consolas"/>
+          <w:color w:val="FF0000"/>
+          <w:bdr w:val="none" w:sz="0" w:space="0" w:color="auto" w:frame="1"/>
+        </w:rPr>
+        <w:t>allow</w:t>
+      </w:r>
+      <w:proofErr w:type="spellEnd"/>
+      <w:r>
+        <w:rPr>
+          <w:rStyle w:val="hl-quotes"/>
+          <w:rFonts w:ascii="Consolas" w:hAnsi="Consolas" w:cs="Consolas"/>
+          <w:color w:val="FF0000"/>
+          <w:bdr w:val="none" w:sz="0" w:space="0" w:color="auto" w:frame="1"/>
+        </w:rPr>
+        <w:t>'</w:t>
+      </w:r>
+      <w:r>
+        <w:rPr>
+          <w:rStyle w:val="hl-code"/>
+          <w:rFonts w:ascii="Consolas" w:hAnsi="Consolas" w:cs="Consolas"/>
+          <w:color w:val="808080"/>
+          <w:bdr w:val="none" w:sz="0" w:space="0" w:color="auto" w:frame="1"/>
+        </w:rPr>
+        <w:t>,</w:t>
+      </w:r>
+    </w:p>
+    <w:p>
+      <w:pPr>
+        <w:pStyle w:val="HTMLconformatoprevio"/>
+        <w:pBdr>
+          <w:top w:val="single" w:sz="6" w:space="12" w:color="EEEEEE"/>
+          <w:bottom w:val="single" w:sz="6" w:space="12" w:color="EEEEEE"/>
+        </w:pBdr>
+        <w:shd w:val="clear" w:color="auto" w:fill="FCFCFC"/>
+        <w:textAlignment w:val="baseline"/>
+        <w:rPr>
+          <w:rStyle w:val="hl-code"/>
+          <w:rFonts w:ascii="Consolas" w:hAnsi="Consolas" w:cs="Consolas"/>
+          <w:color w:val="808080"/>
+          <w:bdr w:val="none" w:sz="0" w:space="0" w:color="auto" w:frame="1"/>
+        </w:rPr>
+      </w:pPr>
+      <w:r>
+        <w:rPr>
+          <w:rStyle w:val="hl-code"/>
+          <w:rFonts w:ascii="Consolas" w:hAnsi="Consolas" w:cs="Consolas"/>
+          <w:color w:val="808080"/>
+          <w:bdr w:val="none" w:sz="0" w:space="0" w:color="auto" w:frame="1"/>
+        </w:rPr>
+        <w:t xml:space="preserve">                </w:t>
+      </w:r>
+      <w:r>
+        <w:rPr>
+          <w:rStyle w:val="hl-quotes"/>
+          <w:rFonts w:ascii="Consolas" w:hAnsi="Consolas" w:cs="Consolas"/>
+          <w:color w:val="FF0000"/>
+          <w:bdr w:val="none" w:sz="0" w:space="0" w:color="auto" w:frame="1"/>
+        </w:rPr>
+        <w:t>'</w:t>
+      </w:r>
+      <w:proofErr w:type="spellStart"/>
+      <w:r>
+        <w:rPr>
+          <w:rStyle w:val="hl-string"/>
+          <w:rFonts w:ascii="Consolas" w:eastAsiaTheme="majorEastAsia" w:hAnsi="Consolas" w:cs="Consolas"/>
+          <w:color w:val="FF0000"/>
+          <w:bdr w:val="none" w:sz="0" w:space="0" w:color="auto" w:frame="1"/>
+        </w:rPr>
+        <w:t>actions</w:t>
+      </w:r>
+      <w:proofErr w:type="spellEnd"/>
+      <w:r>
+        <w:rPr>
+          <w:rStyle w:val="hl-quotes"/>
+          <w:rFonts w:ascii="Consolas" w:hAnsi="Consolas" w:cs="Consolas"/>
+          <w:color w:val="FF0000"/>
+          <w:bdr w:val="none" w:sz="0" w:space="0" w:color="auto" w:frame="1"/>
+        </w:rPr>
+        <w:t>'</w:t>
+      </w:r>
+      <w:r>
+        <w:rPr>
+          <w:rStyle w:val="hl-code"/>
+          <w:rFonts w:ascii="Consolas" w:hAnsi="Consolas" w:cs="Consolas"/>
+          <w:color w:val="808080"/>
+          <w:bdr w:val="none" w:sz="0" w:space="0" w:color="auto" w:frame="1"/>
+        </w:rPr>
+        <w:t>=&gt;</w:t>
+      </w:r>
+      <w:proofErr w:type="spellStart"/>
+      <w:proofErr w:type="gramStart"/>
+      <w:r>
+        <w:rPr>
+          <w:rStyle w:val="hl-reserved"/>
+          <w:rFonts w:ascii="Consolas" w:hAnsi="Consolas" w:cs="Consolas"/>
+          <w:b/>
+          <w:bCs/>
+          <w:color w:val="000000"/>
+          <w:bdr w:val="none" w:sz="0" w:space="0" w:color="auto" w:frame="1"/>
+        </w:rPr>
+        <w:t>array</w:t>
+      </w:r>
+      <w:proofErr w:type="spellEnd"/>
+      <w:r>
+        <w:rPr>
+          <w:rStyle w:val="hl-brackets"/>
+          <w:rFonts w:ascii="Consolas" w:hAnsi="Consolas" w:cs="Consolas"/>
+          <w:color w:val="808000"/>
+          <w:bdr w:val="none" w:sz="0" w:space="0" w:color="auto" w:frame="1"/>
+        </w:rPr>
+        <w:t>(</w:t>
+      </w:r>
+      <w:proofErr w:type="gramEnd"/>
+      <w:r>
+        <w:rPr>
+          <w:rStyle w:val="hl-quotes"/>
+          <w:rFonts w:ascii="Consolas" w:hAnsi="Consolas" w:cs="Consolas"/>
+          <w:color w:val="FF0000"/>
+          <w:bdr w:val="none" w:sz="0" w:space="0" w:color="auto" w:frame="1"/>
+        </w:rPr>
+        <w:t>'</w:t>
+      </w:r>
+      <w:proofErr w:type="spellStart"/>
+      <w:r>
+        <w:rPr>
+          <w:rStyle w:val="hl-string"/>
+          <w:rFonts w:ascii="Consolas" w:eastAsiaTheme="majorEastAsia" w:hAnsi="Consolas" w:cs="Consolas"/>
+          <w:color w:val="FF0000"/>
+          <w:bdr w:val="none" w:sz="0" w:space="0" w:color="auto" w:frame="1"/>
+        </w:rPr>
+        <w:t>map</w:t>
+      </w:r>
+      <w:proofErr w:type="spellEnd"/>
+      <w:r>
+        <w:rPr>
+          <w:rStyle w:val="hl-quotes"/>
+          <w:rFonts w:ascii="Consolas" w:hAnsi="Consolas" w:cs="Consolas"/>
+          <w:color w:val="FF0000"/>
+          <w:bdr w:val="none" w:sz="0" w:space="0" w:color="auto" w:frame="1"/>
+        </w:rPr>
+        <w:t>'</w:t>
+      </w:r>
+      <w:r>
+        <w:rPr>
+          <w:rStyle w:val="hl-brackets"/>
+          <w:rFonts w:ascii="Consolas" w:hAnsi="Consolas" w:cs="Consolas"/>
+          <w:color w:val="808000"/>
+          <w:bdr w:val="none" w:sz="0" w:space="0" w:color="auto" w:frame="1"/>
+        </w:rPr>
+        <w:t>)</w:t>
+      </w:r>
+      <w:r>
+        <w:rPr>
+          <w:rStyle w:val="hl-code"/>
+          <w:rFonts w:ascii="Consolas" w:hAnsi="Consolas" w:cs="Consolas"/>
+          <w:color w:val="808080"/>
+          <w:bdr w:val="none" w:sz="0" w:space="0" w:color="auto" w:frame="1"/>
+        </w:rPr>
+        <w:t>,</w:t>
+      </w:r>
+    </w:p>
+    <w:p>
+      <w:pPr>
+        <w:pStyle w:val="HTMLconformatoprevio"/>
+        <w:pBdr>
+          <w:top w:val="single" w:sz="6" w:space="12" w:color="EEEEEE"/>
+          <w:bottom w:val="single" w:sz="6" w:space="12" w:color="EEEEEE"/>
+        </w:pBdr>
+        <w:shd w:val="clear" w:color="auto" w:fill="FCFCFC"/>
+        <w:textAlignment w:val="baseline"/>
+        <w:rPr>
+          <w:rStyle w:val="hl-code"/>
+          <w:rFonts w:ascii="Consolas" w:hAnsi="Consolas" w:cs="Consolas"/>
+          <w:color w:val="808080"/>
+          <w:bdr w:val="none" w:sz="0" w:space="0" w:color="auto" w:frame="1"/>
+        </w:rPr>
+      </w:pPr>
+      <w:r>
+        <w:rPr>
+          <w:rStyle w:val="hl-code"/>
+          <w:rFonts w:ascii="Consolas" w:hAnsi="Consolas" w:cs="Consolas"/>
+          <w:color w:val="808080"/>
+          <w:bdr w:val="none" w:sz="0" w:space="0" w:color="auto" w:frame="1"/>
+        </w:rPr>
+        <w:t xml:space="preserve">                </w:t>
+      </w:r>
+      <w:r>
+        <w:rPr>
+          <w:rStyle w:val="hl-quotes"/>
+          <w:rFonts w:ascii="Consolas" w:hAnsi="Consolas" w:cs="Consolas"/>
+          <w:color w:val="FF0000"/>
+          <w:bdr w:val="none" w:sz="0" w:space="0" w:color="auto" w:frame="1"/>
+        </w:rPr>
+        <w:t>'</w:t>
+      </w:r>
+      <w:r>
+        <w:rPr>
+          <w:rStyle w:val="hl-string"/>
+          <w:rFonts w:ascii="Consolas" w:eastAsiaTheme="majorEastAsia" w:hAnsi="Consolas" w:cs="Consolas"/>
+          <w:color w:val="FF0000"/>
+          <w:bdr w:val="none" w:sz="0" w:space="0" w:color="auto" w:frame="1"/>
+        </w:rPr>
+        <w:t>roles</w:t>
+      </w:r>
+      <w:r>
+        <w:rPr>
+          <w:rStyle w:val="hl-quotes"/>
+          <w:rFonts w:ascii="Consolas" w:hAnsi="Consolas" w:cs="Consolas"/>
+          <w:color w:val="FF0000"/>
+          <w:bdr w:val="none" w:sz="0" w:space="0" w:color="auto" w:frame="1"/>
+        </w:rPr>
+        <w:t>'</w:t>
+      </w:r>
+      <w:r>
+        <w:rPr>
+          <w:rStyle w:val="hl-code"/>
+          <w:rFonts w:ascii="Consolas" w:hAnsi="Consolas" w:cs="Consolas"/>
+          <w:color w:val="808080"/>
+          <w:bdr w:val="none" w:sz="0" w:space="0" w:color="auto" w:frame="1"/>
+        </w:rPr>
+        <w:t>=&gt;</w:t>
+      </w:r>
+      <w:proofErr w:type="spellStart"/>
+      <w:proofErr w:type="gramStart"/>
+      <w:r>
+        <w:rPr>
+          <w:rStyle w:val="hl-reserved"/>
+          <w:rFonts w:ascii="Consolas" w:hAnsi="Consolas" w:cs="Consolas"/>
+          <w:b/>
+          <w:bCs/>
+          <w:color w:val="000000"/>
+          <w:bdr w:val="none" w:sz="0" w:space="0" w:color="auto" w:frame="1"/>
+        </w:rPr>
+        <w:t>array</w:t>
+      </w:r>
+      <w:proofErr w:type="spellEnd"/>
+      <w:r>
+        <w:rPr>
+          <w:rStyle w:val="hl-brackets"/>
+          <w:rFonts w:ascii="Consolas" w:hAnsi="Consolas" w:cs="Consolas"/>
+          <w:color w:val="808000"/>
+          <w:bdr w:val="none" w:sz="0" w:space="0" w:color="auto" w:frame="1"/>
+        </w:rPr>
+        <w:t>(</w:t>
+      </w:r>
+      <w:proofErr w:type="gramEnd"/>
+      <w:r>
+        <w:rPr>
+          <w:rStyle w:val="hl-quotes"/>
+          <w:rFonts w:ascii="Consolas" w:hAnsi="Consolas" w:cs="Consolas"/>
+          <w:color w:val="FF0000"/>
+          <w:bdr w:val="none" w:sz="0" w:space="0" w:color="auto" w:frame="1"/>
+        </w:rPr>
+        <w:t>'</w:t>
+      </w:r>
+      <w:r>
+        <w:rPr>
+          <w:rStyle w:val="hl-string"/>
+          <w:rFonts w:ascii="Consolas" w:eastAsiaTheme="majorEastAsia" w:hAnsi="Consolas" w:cs="Consolas"/>
+          <w:color w:val="FF0000"/>
+          <w:bdr w:val="none" w:sz="0" w:space="0" w:color="auto" w:frame="1"/>
+        </w:rPr>
+        <w:t>@</w:t>
+      </w:r>
+      <w:r>
+        <w:rPr>
+          <w:rStyle w:val="hl-quotes"/>
+          <w:rFonts w:ascii="Consolas" w:hAnsi="Consolas" w:cs="Consolas"/>
+          <w:color w:val="FF0000"/>
+          <w:bdr w:val="none" w:sz="0" w:space="0" w:color="auto" w:frame="1"/>
+        </w:rPr>
+        <w:t>'</w:t>
+      </w:r>
+      <w:r>
+        <w:rPr>
+          <w:rStyle w:val="hl-brackets"/>
+          <w:rFonts w:ascii="Consolas" w:hAnsi="Consolas" w:cs="Consolas"/>
+          <w:color w:val="808000"/>
+          <w:bdr w:val="none" w:sz="0" w:space="0" w:color="auto" w:frame="1"/>
+        </w:rPr>
+        <w:t>)</w:t>
+      </w:r>
+      <w:r>
+        <w:rPr>
+          <w:rStyle w:val="hl-code"/>
+          <w:rFonts w:ascii="Consolas" w:hAnsi="Consolas" w:cs="Consolas"/>
+          <w:color w:val="808080"/>
+          <w:bdr w:val="none" w:sz="0" w:space="0" w:color="auto" w:frame="1"/>
+        </w:rPr>
+        <w:t>,</w:t>
+      </w:r>
+    </w:p>
+    <w:p>
+      <w:pPr>
+        <w:pStyle w:val="HTMLconformatoprevio"/>
+        <w:pBdr>
+          <w:top w:val="single" w:sz="6" w:space="12" w:color="EEEEEE"/>
+          <w:bottom w:val="single" w:sz="6" w:space="12" w:color="EEEEEE"/>
+        </w:pBdr>
+        <w:shd w:val="clear" w:color="auto" w:fill="FCFCFC"/>
+        <w:textAlignment w:val="baseline"/>
+        <w:rPr>
+          <w:rStyle w:val="hl-code"/>
+          <w:rFonts w:ascii="Consolas" w:hAnsi="Consolas" w:cs="Consolas"/>
+          <w:color w:val="808080"/>
+          <w:bdr w:val="none" w:sz="0" w:space="0" w:color="auto" w:frame="1"/>
+        </w:rPr>
+      </w:pPr>
+      <w:r>
+        <w:rPr>
+          <w:rStyle w:val="hl-code"/>
+          <w:rFonts w:ascii="Consolas" w:hAnsi="Consolas" w:cs="Consolas"/>
+          <w:color w:val="808080"/>
+          <w:bdr w:val="none" w:sz="0" w:space="0" w:color="auto" w:frame="1"/>
+        </w:rPr>
+        <w:t xml:space="preserve">            </w:t>
+      </w:r>
+      <w:r>
+        <w:rPr>
+          <w:rStyle w:val="hl-brackets"/>
+          <w:rFonts w:ascii="Consolas" w:hAnsi="Consolas" w:cs="Consolas"/>
+          <w:color w:val="808000"/>
+          <w:bdr w:val="none" w:sz="0" w:space="0" w:color="auto" w:frame="1"/>
+        </w:rPr>
+        <w:t>)</w:t>
+      </w:r>
+      <w:r>
+        <w:rPr>
+          <w:rStyle w:val="hl-code"/>
+          <w:rFonts w:ascii="Consolas" w:hAnsi="Consolas" w:cs="Consolas"/>
+          <w:color w:val="808080"/>
+          <w:bdr w:val="none" w:sz="0" w:space="0" w:color="auto" w:frame="1"/>
+        </w:rPr>
+        <w:t>,</w:t>
+      </w:r>
+    </w:p>
+    <w:p>
+      <w:pPr>
+        <w:pStyle w:val="HTMLconformatoprevio"/>
+        <w:pBdr>
+          <w:top w:val="single" w:sz="6" w:space="12" w:color="EEEEEE"/>
+          <w:bottom w:val="single" w:sz="6" w:space="12" w:color="EEEEEE"/>
+        </w:pBdr>
+        <w:shd w:val="clear" w:color="auto" w:fill="FCFCFC"/>
+        <w:textAlignment w:val="baseline"/>
+        <w:rPr>
+          <w:rStyle w:val="hl-code"/>
+          <w:rFonts w:ascii="Consolas" w:hAnsi="Consolas" w:cs="Consolas"/>
+          <w:color w:val="808080"/>
+          <w:bdr w:val="none" w:sz="0" w:space="0" w:color="auto" w:frame="1"/>
+        </w:rPr>
+      </w:pPr>
+      <w:r>
+        <w:rPr>
+          <w:rStyle w:val="hl-code"/>
+          <w:rFonts w:ascii="Consolas" w:hAnsi="Consolas" w:cs="Consolas"/>
+          <w:color w:val="808080"/>
+          <w:bdr w:val="none" w:sz="0" w:space="0" w:color="auto" w:frame="1"/>
+        </w:rPr>
+        <w:tab/>
+      </w:r>
+      <w:r>
+        <w:rPr>
+          <w:rStyle w:val="hl-code"/>
+          <w:rFonts w:ascii="Consolas" w:hAnsi="Consolas" w:cs="Consolas"/>
+          <w:color w:val="808080"/>
+          <w:bdr w:val="none" w:sz="0" w:space="0" w:color="auto" w:frame="1"/>
+        </w:rPr>
+        <w:t xml:space="preserve">// </w:t>
+      </w:r>
+      <w:proofErr w:type="spellStart"/>
+      <w:proofErr w:type="gramStart"/>
+      <w:r>
+        <w:rPr>
+          <w:rStyle w:val="hl-code"/>
+          <w:rFonts w:ascii="Consolas" w:hAnsi="Consolas" w:cs="Consolas"/>
+          <w:color w:val="808080"/>
+          <w:bdr w:val="none" w:sz="0" w:space="0" w:color="auto" w:frame="1"/>
+        </w:rPr>
+        <w:t>allow</w:t>
+      </w:r>
+      <w:proofErr w:type="spellEnd"/>
+      <w:proofErr w:type="gramEnd"/>
+      <w:r>
+        <w:rPr>
+          <w:rStyle w:val="hl-code"/>
+          <w:rFonts w:ascii="Consolas" w:hAnsi="Consolas" w:cs="Consolas"/>
+          <w:color w:val="808080"/>
+          <w:bdr w:val="none" w:sz="0" w:space="0" w:color="auto" w:frame="1"/>
+        </w:rPr>
+        <w:t xml:space="preserve"> </w:t>
+      </w:r>
+      <w:proofErr w:type="spellStart"/>
+      <w:r>
+        <w:rPr>
+          <w:rStyle w:val="hl-code"/>
+          <w:rFonts w:ascii="Consolas" w:hAnsi="Consolas" w:cs="Consolas"/>
+          <w:color w:val="808080"/>
+          <w:bdr w:val="none" w:sz="0" w:space="0" w:color="auto" w:frame="1"/>
+        </w:rPr>
+        <w:t>admin</w:t>
+      </w:r>
+      <w:proofErr w:type="spellEnd"/>
+      <w:r>
+        <w:rPr>
+          <w:rStyle w:val="hl-code"/>
+          <w:rFonts w:ascii="Consolas" w:hAnsi="Consolas" w:cs="Consolas"/>
+          <w:color w:val="808080"/>
+          <w:bdr w:val="none" w:sz="0" w:space="0" w:color="auto" w:frame="1"/>
+        </w:rPr>
+        <w:t xml:space="preserve"> </w:t>
+      </w:r>
+      <w:proofErr w:type="spellStart"/>
+      <w:r>
+        <w:rPr>
+          <w:rStyle w:val="hl-code"/>
+          <w:rFonts w:ascii="Consolas" w:hAnsi="Consolas" w:cs="Consolas"/>
+          <w:color w:val="808080"/>
+          <w:bdr w:val="none" w:sz="0" w:space="0" w:color="auto" w:frame="1"/>
+        </w:rPr>
+        <w:t>user</w:t>
+      </w:r>
+      <w:proofErr w:type="spellEnd"/>
+      <w:r>
+        <w:rPr>
+          <w:rStyle w:val="hl-code"/>
+          <w:rFonts w:ascii="Consolas" w:hAnsi="Consolas" w:cs="Consolas"/>
+          <w:color w:val="808080"/>
+          <w:bdr w:val="none" w:sz="0" w:space="0" w:color="auto" w:frame="1"/>
+        </w:rPr>
+        <w:t xml:space="preserve"> </w:t>
+      </w:r>
+      <w:proofErr w:type="spellStart"/>
+      <w:r>
+        <w:rPr>
+          <w:rStyle w:val="hl-code"/>
+          <w:rFonts w:ascii="Consolas" w:hAnsi="Consolas" w:cs="Consolas"/>
+          <w:color w:val="808080"/>
+          <w:bdr w:val="none" w:sz="0" w:space="0" w:color="auto" w:frame="1"/>
+        </w:rPr>
+        <w:t>to</w:t>
+      </w:r>
+      <w:proofErr w:type="spellEnd"/>
+      <w:r>
+        <w:rPr>
+          <w:rStyle w:val="hl-code"/>
+          <w:rFonts w:ascii="Consolas" w:hAnsi="Consolas" w:cs="Consolas"/>
+          <w:color w:val="808080"/>
+          <w:bdr w:val="none" w:sz="0" w:space="0" w:color="auto" w:frame="1"/>
+        </w:rPr>
+        <w:t xml:space="preserve"> </w:t>
+      </w:r>
+      <w:proofErr w:type="spellStart"/>
+      <w:r>
+        <w:rPr>
+          <w:rStyle w:val="hl-code"/>
+          <w:rFonts w:ascii="Consolas" w:hAnsi="Consolas" w:cs="Consolas"/>
+          <w:color w:val="808080"/>
+          <w:bdr w:val="none" w:sz="0" w:space="0" w:color="auto" w:frame="1"/>
+        </w:rPr>
+        <w:t>perform</w:t>
+      </w:r>
+      <w:proofErr w:type="spellEnd"/>
+      <w:r>
+        <w:rPr>
+          <w:rStyle w:val="hl-code"/>
+          <w:rFonts w:ascii="Consolas" w:hAnsi="Consolas" w:cs="Consolas"/>
+          <w:color w:val="808080"/>
+          <w:bdr w:val="none" w:sz="0" w:space="0" w:color="auto" w:frame="1"/>
+        </w:rPr>
+        <w:t xml:space="preserve"> '</w:t>
+      </w:r>
+      <w:proofErr w:type="spellStart"/>
+      <w:r>
+        <w:rPr>
+          <w:rStyle w:val="hl-code"/>
+          <w:rFonts w:ascii="Consolas" w:hAnsi="Consolas" w:cs="Consolas"/>
+          <w:color w:val="808080"/>
+          <w:bdr w:val="none" w:sz="0" w:space="0" w:color="auto" w:frame="1"/>
+        </w:rPr>
+        <w:t>admin</w:t>
+      </w:r>
+      <w:proofErr w:type="spellEnd"/>
+      <w:r>
+        <w:rPr>
+          <w:rStyle w:val="hl-code"/>
+          <w:rFonts w:ascii="Consolas" w:hAnsi="Consolas" w:cs="Consolas"/>
+          <w:color w:val="808080"/>
+          <w:bdr w:val="none" w:sz="0" w:space="0" w:color="auto" w:frame="1"/>
+        </w:rPr>
+        <w:t xml:space="preserve">' </w:t>
+      </w:r>
+      <w:proofErr w:type="spellStart"/>
+      <w:r>
+        <w:rPr>
+          <w:rStyle w:val="hl-code"/>
+          <w:rFonts w:ascii="Consolas" w:hAnsi="Consolas" w:cs="Consolas"/>
+          <w:color w:val="808080"/>
+          <w:bdr w:val="none" w:sz="0" w:space="0" w:color="auto" w:frame="1"/>
+        </w:rPr>
+        <w:t>action</w:t>
+      </w:r>
+      <w:proofErr w:type="spellEnd"/>
+    </w:p>
+    <w:p>
+      <w:pPr>
+        <w:pStyle w:val="HTMLconformatoprevio"/>
+        <w:pBdr>
+          <w:top w:val="single" w:sz="6" w:space="12" w:color="EEEEEE"/>
+          <w:bottom w:val="single" w:sz="6" w:space="12" w:color="EEEEEE"/>
+        </w:pBdr>
+        <w:shd w:val="clear" w:color="auto" w:fill="FCFCFC"/>
+        <w:textAlignment w:val="baseline"/>
+        <w:rPr>
+          <w:rStyle w:val="hl-code"/>
+          <w:rFonts w:ascii="Consolas" w:hAnsi="Consolas" w:cs="Consolas"/>
+          <w:color w:val="808080"/>
+          <w:bdr w:val="none" w:sz="0" w:space="0" w:color="auto" w:frame="1"/>
+        </w:rPr>
+      </w:pPr>
+      <w:r>
+        <w:rPr>
+          <w:rStyle w:val="hl-code"/>
+          <w:rFonts w:ascii="Consolas" w:hAnsi="Consolas" w:cs="Consolas"/>
+          <w:color w:val="808080"/>
+          <w:bdr w:val="none" w:sz="0" w:space="0" w:color="auto" w:frame="1"/>
+        </w:rPr>
+        <w:t xml:space="preserve">            </w:t>
+      </w:r>
+      <w:proofErr w:type="spellStart"/>
+      <w:proofErr w:type="gramStart"/>
+      <w:r>
+        <w:rPr>
+          <w:rStyle w:val="hl-reserved"/>
+          <w:rFonts w:ascii="Consolas" w:hAnsi="Consolas" w:cs="Consolas"/>
+          <w:b/>
+          <w:bCs/>
+          <w:color w:val="000000"/>
+          <w:bdr w:val="none" w:sz="0" w:space="0" w:color="auto" w:frame="1"/>
+        </w:rPr>
+        <w:t>array</w:t>
+      </w:r>
+      <w:proofErr w:type="spellEnd"/>
+      <w:proofErr w:type="gramEnd"/>
+      <w:r>
+        <w:rPr>
+          <w:rStyle w:val="hl-brackets"/>
+          <w:rFonts w:ascii="Consolas" w:hAnsi="Consolas" w:cs="Consolas"/>
+          <w:color w:val="808000"/>
+          <w:bdr w:val="none" w:sz="0" w:space="0" w:color="auto" w:frame="1"/>
+        </w:rPr>
+        <w:t>(</w:t>
+      </w:r>
+      <w:r>
+        <w:rPr>
+          <w:rStyle w:val="hl-quotes"/>
+          <w:rFonts w:ascii="Consolas" w:hAnsi="Consolas" w:cs="Consolas"/>
+          <w:color w:val="FF0000"/>
+          <w:bdr w:val="none" w:sz="0" w:space="0" w:color="auto" w:frame="1"/>
+        </w:rPr>
+        <w:t>'</w:t>
+      </w:r>
+      <w:proofErr w:type="spellStart"/>
+      <w:r>
+        <w:rPr>
+          <w:rStyle w:val="hl-string"/>
+          <w:rFonts w:ascii="Consolas" w:eastAsiaTheme="majorEastAsia" w:hAnsi="Consolas" w:cs="Consolas"/>
+          <w:color w:val="FF0000"/>
+          <w:bdr w:val="none" w:sz="0" w:space="0" w:color="auto" w:frame="1"/>
+        </w:rPr>
+        <w:t>allow</w:t>
+      </w:r>
+      <w:proofErr w:type="spellEnd"/>
+      <w:r>
+        <w:rPr>
+          <w:rStyle w:val="hl-quotes"/>
+          <w:rFonts w:ascii="Consolas" w:hAnsi="Consolas" w:cs="Consolas"/>
+          <w:color w:val="FF0000"/>
+          <w:bdr w:val="none" w:sz="0" w:space="0" w:color="auto" w:frame="1"/>
+        </w:rPr>
+        <w:t>'</w:t>
+      </w:r>
+      <w:r>
+        <w:rPr>
+          <w:rStyle w:val="hl-code"/>
+          <w:rFonts w:ascii="Consolas" w:hAnsi="Consolas" w:cs="Consolas"/>
+          <w:color w:val="808080"/>
+          <w:bdr w:val="none" w:sz="0" w:space="0" w:color="auto" w:frame="1"/>
+        </w:rPr>
+        <w:t>,</w:t>
+      </w:r>
+    </w:p>
+    <w:p>
+      <w:pPr>
+        <w:pStyle w:val="HTMLconformatoprevio"/>
+        <w:pBdr>
+          <w:top w:val="single" w:sz="6" w:space="12" w:color="EEEEEE"/>
+          <w:bottom w:val="single" w:sz="6" w:space="12" w:color="EEEEEE"/>
+        </w:pBdr>
+        <w:shd w:val="clear" w:color="auto" w:fill="FCFCFC"/>
+        <w:textAlignment w:val="baseline"/>
+        <w:rPr>
+          <w:rStyle w:val="hl-code"/>
+          <w:rFonts w:ascii="Consolas" w:hAnsi="Consolas" w:cs="Consolas"/>
+          <w:color w:val="808080"/>
+          <w:bdr w:val="none" w:sz="0" w:space="0" w:color="auto" w:frame="1"/>
+        </w:rPr>
+      </w:pPr>
+      <w:r>
+        <w:rPr>
+          <w:rStyle w:val="hl-code"/>
+          <w:rFonts w:ascii="Consolas" w:hAnsi="Consolas" w:cs="Consolas"/>
+          <w:color w:val="808080"/>
+          <w:bdr w:val="none" w:sz="0" w:space="0" w:color="auto" w:frame="1"/>
+        </w:rPr>
+        <w:t xml:space="preserve">                </w:t>
+      </w:r>
+      <w:r>
+        <w:rPr>
+          <w:rStyle w:val="hl-quotes"/>
+          <w:rFonts w:ascii="Consolas" w:hAnsi="Consolas" w:cs="Consolas"/>
+          <w:color w:val="FF0000"/>
+          <w:bdr w:val="none" w:sz="0" w:space="0" w:color="auto" w:frame="1"/>
+        </w:rPr>
+        <w:t>'</w:t>
+      </w:r>
+      <w:proofErr w:type="spellStart"/>
+      <w:r>
+        <w:rPr>
+          <w:rStyle w:val="hl-string"/>
+          <w:rFonts w:ascii="Consolas" w:eastAsiaTheme="majorEastAsia" w:hAnsi="Consolas" w:cs="Consolas"/>
+          <w:color w:val="FF0000"/>
+          <w:bdr w:val="none" w:sz="0" w:space="0" w:color="auto" w:frame="1"/>
+        </w:rPr>
+        <w:t>actions</w:t>
+      </w:r>
+      <w:proofErr w:type="spellEnd"/>
+      <w:r>
+        <w:rPr>
+          <w:rStyle w:val="hl-quotes"/>
+          <w:rFonts w:ascii="Consolas" w:hAnsi="Consolas" w:cs="Consolas"/>
+          <w:color w:val="FF0000"/>
+          <w:bdr w:val="none" w:sz="0" w:space="0" w:color="auto" w:frame="1"/>
+        </w:rPr>
+        <w:t>'</w:t>
+      </w:r>
+      <w:r>
+        <w:rPr>
+          <w:rStyle w:val="hl-code"/>
+          <w:rFonts w:ascii="Consolas" w:hAnsi="Consolas" w:cs="Consolas"/>
+          <w:color w:val="808080"/>
+          <w:bdr w:val="none" w:sz="0" w:space="0" w:color="auto" w:frame="1"/>
+        </w:rPr>
+        <w:t>=&gt;</w:t>
+      </w:r>
+      <w:proofErr w:type="spellStart"/>
+      <w:proofErr w:type="gramStart"/>
+      <w:r>
+        <w:rPr>
+          <w:rStyle w:val="hl-reserved"/>
+          <w:rFonts w:ascii="Consolas" w:hAnsi="Consolas" w:cs="Consolas"/>
+          <w:b/>
+          <w:bCs/>
+          <w:color w:val="000000"/>
+          <w:bdr w:val="none" w:sz="0" w:space="0" w:color="auto" w:frame="1"/>
+        </w:rPr>
+        <w:t>array</w:t>
+      </w:r>
+      <w:proofErr w:type="spellEnd"/>
+      <w:r>
+        <w:rPr>
+          <w:rStyle w:val="hl-brackets"/>
+          <w:rFonts w:ascii="Consolas" w:hAnsi="Consolas" w:cs="Consolas"/>
+          <w:color w:val="808000"/>
+          <w:bdr w:val="none" w:sz="0" w:space="0" w:color="auto" w:frame="1"/>
+        </w:rPr>
+        <w:t>(</w:t>
+      </w:r>
+      <w:proofErr w:type="gramEnd"/>
+      <w:r>
+        <w:rPr>
+          <w:rStyle w:val="hl-quotes"/>
+          <w:rFonts w:ascii="Consolas" w:hAnsi="Consolas" w:cs="Consolas"/>
+          <w:color w:val="FF0000"/>
+          <w:bdr w:val="none" w:sz="0" w:space="0" w:color="auto" w:frame="1"/>
+        </w:rPr>
+        <w:t>'</w:t>
+      </w:r>
+      <w:proofErr w:type="spellStart"/>
+      <w:r>
+        <w:rPr>
+          <w:rStyle w:val="hl-string"/>
+          <w:rFonts w:ascii="Consolas" w:eastAsiaTheme="majorEastAsia" w:hAnsi="Consolas" w:cs="Consolas"/>
+          <w:color w:val="FF0000"/>
+          <w:bdr w:val="none" w:sz="0" w:space="0" w:color="auto" w:frame="1"/>
+        </w:rPr>
+        <w:t>admin</w:t>
+      </w:r>
+      <w:proofErr w:type="spellEnd"/>
+      <w:r>
+        <w:rPr>
+          <w:rStyle w:val="hl-quotes"/>
+          <w:rFonts w:ascii="Consolas" w:hAnsi="Consolas" w:cs="Consolas"/>
+          <w:color w:val="FF0000"/>
+          <w:bdr w:val="none" w:sz="0" w:space="0" w:color="auto" w:frame="1"/>
+        </w:rPr>
+        <w:t>'</w:t>
+      </w:r>
+      <w:r>
+        <w:rPr>
+          <w:rStyle w:val="hl-brackets"/>
+          <w:rFonts w:ascii="Consolas" w:hAnsi="Consolas" w:cs="Consolas"/>
+          <w:color w:val="808000"/>
+          <w:bdr w:val="none" w:sz="0" w:space="0" w:color="auto" w:frame="1"/>
+        </w:rPr>
+        <w:t>)</w:t>
+      </w:r>
+      <w:r>
+        <w:rPr>
+          <w:rStyle w:val="hl-code"/>
+          <w:rFonts w:ascii="Consolas" w:hAnsi="Consolas" w:cs="Consolas"/>
+          <w:color w:val="808080"/>
+          <w:bdr w:val="none" w:sz="0" w:space="0" w:color="auto" w:frame="1"/>
+        </w:rPr>
+        <w:t>,</w:t>
+      </w:r>
+    </w:p>
+    <w:p>
+      <w:pPr>
+        <w:pStyle w:val="HTMLconformatoprevio"/>
+        <w:pBdr>
+          <w:top w:val="single" w:sz="6" w:space="12" w:color="EEEEEE"/>
+          <w:bottom w:val="single" w:sz="6" w:space="12" w:color="EEEEEE"/>
+        </w:pBdr>
+        <w:shd w:val="clear" w:color="auto" w:fill="FCFCFC"/>
+        <w:textAlignment w:val="baseline"/>
+        <w:rPr>
+          <w:rStyle w:val="hl-code"/>
+          <w:rFonts w:ascii="Consolas" w:hAnsi="Consolas" w:cs="Consolas"/>
+          <w:color w:val="808080"/>
+          <w:bdr w:val="none" w:sz="0" w:space="0" w:color="auto" w:frame="1"/>
+        </w:rPr>
+      </w:pPr>
+      <w:r>
+        <w:rPr>
+          <w:rStyle w:val="hl-code"/>
+          <w:rFonts w:ascii="Consolas" w:hAnsi="Consolas" w:cs="Consolas"/>
+          <w:color w:val="808080"/>
+          <w:bdr w:val="none" w:sz="0" w:space="0" w:color="auto" w:frame="1"/>
+        </w:rPr>
+        <w:t xml:space="preserve">                </w:t>
+      </w:r>
+      <w:r>
+        <w:rPr>
+          <w:rStyle w:val="hl-quotes"/>
+          <w:rFonts w:ascii="Consolas" w:hAnsi="Consolas" w:cs="Consolas"/>
+          <w:color w:val="FF0000"/>
+          <w:bdr w:val="none" w:sz="0" w:space="0" w:color="auto" w:frame="1"/>
+        </w:rPr>
+        <w:t>'</w:t>
+      </w:r>
+      <w:proofErr w:type="spellStart"/>
+      <w:r>
+        <w:rPr>
+          <w:rStyle w:val="hl-string"/>
+          <w:rFonts w:ascii="Consolas" w:eastAsiaTheme="majorEastAsia" w:hAnsi="Consolas" w:cs="Consolas"/>
+          <w:color w:val="FF0000"/>
+          <w:bdr w:val="none" w:sz="0" w:space="0" w:color="auto" w:frame="1"/>
+        </w:rPr>
+        <w:t>users</w:t>
+      </w:r>
+      <w:proofErr w:type="spellEnd"/>
+      <w:r>
+        <w:rPr>
+          <w:rStyle w:val="hl-quotes"/>
+          <w:rFonts w:ascii="Consolas" w:hAnsi="Consolas" w:cs="Consolas"/>
+          <w:color w:val="FF0000"/>
+          <w:bdr w:val="none" w:sz="0" w:space="0" w:color="auto" w:frame="1"/>
+        </w:rPr>
+        <w:t>'</w:t>
+      </w:r>
+      <w:r>
+        <w:rPr>
+          <w:rStyle w:val="hl-code"/>
+          <w:rFonts w:ascii="Consolas" w:hAnsi="Consolas" w:cs="Consolas"/>
+          <w:color w:val="808080"/>
+          <w:bdr w:val="none" w:sz="0" w:space="0" w:color="auto" w:frame="1"/>
+        </w:rPr>
+        <w:t>=&gt;</w:t>
+      </w:r>
+      <w:proofErr w:type="spellStart"/>
+      <w:proofErr w:type="gramStart"/>
+      <w:r>
+        <w:rPr>
+          <w:rStyle w:val="hl-reserved"/>
+          <w:rFonts w:ascii="Consolas" w:hAnsi="Consolas" w:cs="Consolas"/>
+          <w:b/>
+          <w:bCs/>
+          <w:color w:val="000000"/>
+          <w:bdr w:val="none" w:sz="0" w:space="0" w:color="auto" w:frame="1"/>
+        </w:rPr>
+        <w:t>array</w:t>
+      </w:r>
+      <w:proofErr w:type="spellEnd"/>
+      <w:r>
+        <w:rPr>
+          <w:rStyle w:val="hl-brackets"/>
+          <w:rFonts w:ascii="Consolas" w:hAnsi="Consolas" w:cs="Consolas"/>
+          <w:color w:val="808000"/>
+          <w:bdr w:val="none" w:sz="0" w:space="0" w:color="auto" w:frame="1"/>
+        </w:rPr>
+        <w:t>(</w:t>
+      </w:r>
+      <w:proofErr w:type="gramEnd"/>
+      <w:r>
+        <w:rPr>
+          <w:rStyle w:val="hl-quotes"/>
+          <w:rFonts w:ascii="Consolas" w:hAnsi="Consolas" w:cs="Consolas"/>
+          <w:color w:val="FF0000"/>
+          <w:bdr w:val="none" w:sz="0" w:space="0" w:color="auto" w:frame="1"/>
+        </w:rPr>
+        <w:t>'</w:t>
+      </w:r>
+      <w:proofErr w:type="spellStart"/>
+      <w:r>
+        <w:rPr>
+          <w:rStyle w:val="hl-string"/>
+          <w:rFonts w:ascii="Consolas" w:eastAsiaTheme="majorEastAsia" w:hAnsi="Consolas" w:cs="Consolas"/>
+          <w:color w:val="FF0000"/>
+          <w:bdr w:val="none" w:sz="0" w:space="0" w:color="auto" w:frame="1"/>
+        </w:rPr>
+        <w:t>admin</w:t>
+      </w:r>
+      <w:proofErr w:type="spellEnd"/>
+      <w:r>
+        <w:rPr>
+          <w:rStyle w:val="hl-quotes"/>
+          <w:rFonts w:ascii="Consolas" w:hAnsi="Consolas" w:cs="Consolas"/>
+          <w:color w:val="FF0000"/>
+          <w:bdr w:val="none" w:sz="0" w:space="0" w:color="auto" w:frame="1"/>
+        </w:rPr>
+        <w:t>'</w:t>
+      </w:r>
+      <w:r>
+        <w:rPr>
+          <w:rStyle w:val="hl-brackets"/>
+          <w:rFonts w:ascii="Consolas" w:hAnsi="Consolas" w:cs="Consolas"/>
+          <w:color w:val="808000"/>
+          <w:bdr w:val="none" w:sz="0" w:space="0" w:color="auto" w:frame="1"/>
+        </w:rPr>
+        <w:t>)</w:t>
+      </w:r>
+      <w:r>
+        <w:rPr>
+          <w:rStyle w:val="hl-code"/>
+          <w:rFonts w:ascii="Consolas" w:hAnsi="Consolas" w:cs="Consolas"/>
+          <w:color w:val="808080"/>
+          <w:bdr w:val="none" w:sz="0" w:space="0" w:color="auto" w:frame="1"/>
+        </w:rPr>
+        <w:t>,</w:t>
+      </w:r>
+    </w:p>
+    <w:p>
+      <w:pPr>
+        <w:pStyle w:val="HTMLconformatoprevio"/>
+        <w:pBdr>
+          <w:top w:val="single" w:sz="6" w:space="12" w:color="EEEEEE"/>
+          <w:bottom w:val="single" w:sz="6" w:space="12" w:color="EEEEEE"/>
+        </w:pBdr>
+        <w:shd w:val="clear" w:color="auto" w:fill="FCFCFC"/>
+        <w:textAlignment w:val="baseline"/>
+        <w:rPr>
+          <w:rStyle w:val="hl-code"/>
+          <w:rFonts w:ascii="Consolas" w:hAnsi="Consolas" w:cs="Consolas"/>
+          <w:color w:val="808080"/>
+          <w:bdr w:val="none" w:sz="0" w:space="0" w:color="auto" w:frame="1"/>
+        </w:rPr>
+      </w:pPr>
+      <w:r>
+        <w:rPr>
+          <w:rStyle w:val="hl-code"/>
+          <w:rFonts w:ascii="Consolas" w:hAnsi="Consolas" w:cs="Consolas"/>
+          <w:color w:val="808080"/>
+          <w:bdr w:val="none" w:sz="0" w:space="0" w:color="auto" w:frame="1"/>
+        </w:rPr>
+        <w:t xml:space="preserve">            </w:t>
+      </w:r>
+      <w:r>
+        <w:rPr>
+          <w:rStyle w:val="hl-brackets"/>
+          <w:rFonts w:ascii="Consolas" w:hAnsi="Consolas" w:cs="Consolas"/>
+          <w:color w:val="808000"/>
+          <w:bdr w:val="none" w:sz="0" w:space="0" w:color="auto" w:frame="1"/>
+        </w:rPr>
+        <w:t>)</w:t>
+      </w:r>
+      <w:r>
+        <w:rPr>
+          <w:rStyle w:val="hl-code"/>
+          <w:rFonts w:ascii="Consolas" w:hAnsi="Consolas" w:cs="Consolas"/>
+          <w:color w:val="808080"/>
+          <w:bdr w:val="none" w:sz="0" w:space="0" w:color="auto" w:frame="1"/>
+        </w:rPr>
+        <w:t>,</w:t>
+      </w:r>
+    </w:p>
+    <w:p>
+      <w:pPr>
+        <w:pStyle w:val="HTMLconformatoprevio"/>
+        <w:pBdr>
+          <w:top w:val="single" w:sz="6" w:space="12" w:color="EEEEEE"/>
+          <w:bottom w:val="single" w:sz="6" w:space="12" w:color="EEEEEE"/>
+        </w:pBdr>
+        <w:shd w:val="clear" w:color="auto" w:fill="FCFCFC"/>
+        <w:textAlignment w:val="baseline"/>
+        <w:rPr>
+          <w:rStyle w:val="hl-code"/>
+          <w:rFonts w:ascii="Consolas" w:hAnsi="Consolas" w:cs="Consolas"/>
+          <w:color w:val="808080"/>
+          <w:bdr w:val="none" w:sz="0" w:space="0" w:color="auto" w:frame="1"/>
+        </w:rPr>
+      </w:pPr>
+      <w:r>
+        <w:rPr>
+          <w:rStyle w:val="hl-code"/>
+          <w:rFonts w:ascii="Consolas" w:hAnsi="Consolas" w:cs="Consolas"/>
+          <w:color w:val="808080"/>
+          <w:bdr w:val="none" w:sz="0" w:space="0" w:color="auto" w:frame="1"/>
+        </w:rPr>
+        <w:t xml:space="preserve">        </w:t>
+      </w:r>
+      <w:r>
+        <w:rPr>
+          <w:rStyle w:val="hl-brackets"/>
+          <w:rFonts w:ascii="Consolas" w:hAnsi="Consolas" w:cs="Consolas"/>
+          <w:color w:val="808000"/>
+          <w:bdr w:val="none" w:sz="0" w:space="0" w:color="auto" w:frame="1"/>
+        </w:rPr>
+        <w:t>)</w:t>
+      </w:r>
+      <w:r>
+        <w:rPr>
+          <w:rStyle w:val="hl-code"/>
+          <w:rFonts w:ascii="Consolas" w:hAnsi="Consolas" w:cs="Consolas"/>
+          <w:color w:val="808080"/>
+          <w:bdr w:val="none" w:sz="0" w:space="0" w:color="auto" w:frame="1"/>
+        </w:rPr>
+        <w:t>;</w:t>
+      </w:r>
+    </w:p>
+    <w:p>
+      <w:pPr>
+        <w:pStyle w:val="HTMLconformatoprevio"/>
+        <w:pBdr>
+          <w:top w:val="single" w:sz="6" w:space="12" w:color="EEEEEE"/>
+          <w:bottom w:val="single" w:sz="6" w:space="12" w:color="EEEEEE"/>
+        </w:pBdr>
+        <w:shd w:val="clear" w:color="auto" w:fill="FCFCFC"/>
+        <w:textAlignment w:val="baseline"/>
+        <w:rPr>
+          <w:rFonts w:ascii="Consolas" w:hAnsi="Consolas" w:cs="Consolas"/>
+          <w:color w:val="808080"/>
+        </w:rPr>
+      </w:pPr>
+      <w:r>
+        <w:rPr>
+          <w:rStyle w:val="hl-code"/>
+          <w:rFonts w:ascii="Consolas" w:hAnsi="Consolas" w:cs="Consolas"/>
+          <w:color w:val="808080"/>
+          <w:bdr w:val="none" w:sz="0" w:space="0" w:color="auto" w:frame="1"/>
+        </w:rPr>
+        <w:t xml:space="preserve">    </w:t>
+      </w:r>
+      <w:r>
+        <w:rPr>
+          <w:rStyle w:val="hl-brackets"/>
+          <w:rFonts w:ascii="Consolas" w:hAnsi="Consolas" w:cs="Consolas"/>
+          <w:color w:val="808000"/>
+          <w:bdr w:val="none" w:sz="0" w:space="0" w:color="auto" w:frame="1"/>
+        </w:rPr>
+        <w:t>}</w:t>
       </w:r>
     </w:p>
     <w:p/>
     <w:p/>
     <w:p/>
     <w:p/>
+    <w:p/>
     <w:p>
       <w:pPr>
         <w:pStyle w:val="Ttulo1"/>
       </w:pPr>
+    </w:p>
+    <w:p>
+      <w:pPr>
+        <w:pStyle w:val="Ttulo1"/>
+      </w:pPr>
+    </w:p>
+    <w:p>
+      <w:pPr>
+        <w:pStyle w:val="Ttulo1"/>
+      </w:pPr>
+    </w:p>
+    <w:p>
+      <w:pPr>
+        <w:pStyle w:val="Ttulo1"/>
+      </w:pPr>
+    </w:p>
+    <w:p>
+      <w:pPr>
+        <w:pStyle w:val="Ttulo1"/>
+      </w:pPr>
       <w:r>
         <w:t>Modelo</w:t>
       </w:r>
@@ -766,7 +2782,6 @@
           <w:noProof/>
           <w:lang w:val="en-US"/>
         </w:rPr>
-        <w:lastRenderedPageBreak/>
         <w:drawing>
           <wp:inline distT="0" distB="0" distL="0" distR="0">
             <wp:extent cx="5943600" cy="4200525"/>
@@ -1195,7 +3210,6 @@
     <w:p>
       <w:proofErr w:type="gramStart"/>
       <w:r>
-        <w:lastRenderedPageBreak/>
         <w:t>rules</w:t>
       </w:r>
       <w:proofErr w:type="gramEnd"/>
@@ -2887,6 +4901,7 @@
           <w:sz w:val="20"/>
           <w:szCs w:val="20"/>
         </w:rPr>
+        <w:lastRenderedPageBreak/>
         <w:t xml:space="preserve">    </w:t>
       </w:r>
       <w:proofErr w:type="spellStart"/>
@@ -3957,7 +5972,6 @@
           <w:sz w:val="20"/>
           <w:szCs w:val="20"/>
         </w:rPr>
-        <w:lastRenderedPageBreak/>
         <w:t xml:space="preserve">        </w:t>
       </w:r>
       <w:r>
@@ -4598,6 +6612,7 @@
       <w:proofErr w:type="spellStart"/>
       <w:proofErr w:type="gramStart"/>
       <w:r>
+        <w:lastRenderedPageBreak/>
         <w:t>defaultScope</w:t>
       </w:r>
       <w:proofErr w:type="spellEnd"/>

</xml_diff>